<commit_message>
dah lama ga commit
</commit_message>
<xml_diff>
--- a/LAPORAN TERBARU/RPL BAB III ANALISIS DAN PERANCANGAN TERBARU.docx
+++ b/LAPORAN TERBARU/RPL BAB III ANALISIS DAN PERANCANGAN TERBARU.docx
@@ -6454,6 +6454,7 @@
         </w:rPr>
       </w:pPr>
       <w:proofErr w:type="spellStart"/>
+      <w:proofErr w:type="gramStart"/>
       <w:r>
         <w:rPr>
           <w:rFonts w:ascii="Times New Roman" w:hAnsi="Times New Roman" w:cs="Times New Roman"/>
@@ -6469,7 +6470,16 @@
           <w:sz w:val="24"/>
           <w:szCs w:val="24"/>
         </w:rPr>
-        <w:t xml:space="preserve"> : </w:t>
+        <w:t xml:space="preserve"> :</w:t>
+      </w:r>
+      <w:proofErr w:type="gramEnd"/>
+      <w:r>
+        <w:rPr>
+          <w:rFonts w:ascii="Times New Roman" w:hAnsi="Times New Roman" w:cs="Times New Roman"/>
+          <w:sz w:val="24"/>
+          <w:szCs w:val="24"/>
+        </w:rPr>
+        <w:t xml:space="preserve"> </w:t>
       </w:r>
     </w:p>
     <w:p>
@@ -6673,6 +6683,7 @@
         </w:rPr>
         <w:t xml:space="preserve"> </w:t>
       </w:r>
+      <w:proofErr w:type="gramStart"/>
       <w:r>
         <w:rPr>
           <w:rFonts w:ascii="Times New Roman" w:hAnsi="Times New Roman" w:cs="Times New Roman"/>
@@ -6699,6 +6710,7 @@
         </w:rPr>
         <w:t>.</w:t>
       </w:r>
+      <w:proofErr w:type="gramEnd"/>
     </w:p>
     <w:p>
       <w:pPr>
@@ -7122,6 +7134,7 @@
         <w:t xml:space="preserve"> </w:t>
       </w:r>
       <w:proofErr w:type="spellStart"/>
+      <w:proofErr w:type="gramStart"/>
       <w:r>
         <w:rPr>
           <w:rFonts w:ascii="Times New Roman" w:hAnsi="Times New Roman" w:cs="Times New Roman"/>
@@ -7157,6 +7170,7 @@
         <w:t>utama</w:t>
       </w:r>
       <w:proofErr w:type="spellEnd"/>
+      <w:proofErr w:type="gramEnd"/>
       <w:r>
         <w:rPr>
           <w:rFonts w:ascii="Times New Roman" w:hAnsi="Times New Roman" w:cs="Times New Roman"/>
@@ -8155,6 +8169,7 @@
         </w:rPr>
       </w:pPr>
       <w:proofErr w:type="spellStart"/>
+      <w:proofErr w:type="gramStart"/>
       <w:r>
         <w:rPr>
           <w:rFonts w:ascii="Times New Roman" w:hAnsi="Times New Roman" w:cs="Times New Roman"/>
@@ -8172,6 +8187,7 @@
         </w:rPr>
         <w:t xml:space="preserve"> :</w:t>
       </w:r>
+      <w:proofErr w:type="gramEnd"/>
     </w:p>
     <w:p>
       <w:pPr>
@@ -19154,6 +19170,88 @@
     </w:p>
     <w:p>
       <w:pPr>
+        <w:shd w:val="clear" w:color="auto" w:fill="FFFFFF"/>
+        <w:spacing w:line="360" w:lineRule="auto"/>
+        <w:ind w:firstLine="567"/>
+        <w:jc w:val="both"/>
+        <w:rPr>
+          <w:rFonts w:ascii="Times New Roman" w:hAnsi="Times New Roman" w:cs="Times New Roman"/>
+          <w:sz w:val="24"/>
+          <w:szCs w:val="24"/>
+        </w:rPr>
+      </w:pPr>
+      <w:r>
+        <w:rPr>
+          <w:noProof/>
+        </w:rPr>
+        <w:drawing>
+          <wp:inline distT="0" distB="0" distL="0" distR="0" wp14:anchorId="56CC0133" wp14:editId="16391C78">
+            <wp:extent cx="4543670" cy="3699643"/>
+            <wp:effectExtent l="0" t="0" r="9525" b="0"/>
+            <wp:docPr id="38" name="Picture 38"/>
+            <wp:cNvGraphicFramePr>
+              <a:graphicFrameLocks xmlns:a="http://schemas.openxmlformats.org/drawingml/2006/main" noChangeAspect="1"/>
+            </wp:cNvGraphicFramePr>
+            <a:graphic xmlns:a="http://schemas.openxmlformats.org/drawingml/2006/main">
+              <a:graphicData uri="http://schemas.openxmlformats.org/drawingml/2006/picture">
+                <pic:pic xmlns:pic="http://schemas.openxmlformats.org/drawingml/2006/picture">
+                  <pic:nvPicPr>
+                    <pic:cNvPr id="0" name="Picture 5"/>
+                    <pic:cNvPicPr>
+                      <a:picLocks noChangeAspect="1" noChangeArrowheads="1"/>
+                    </pic:cNvPicPr>
+                  </pic:nvPicPr>
+                  <pic:blipFill rotWithShape="1">
+                    <a:blip r:embed="rId13" cstate="print">
+                      <a:extLst>
+                        <a:ext uri="{28A0092B-C50C-407E-A947-70E740481C1C}">
+                          <a14:useLocalDpi xmlns:a14="http://schemas.microsoft.com/office/drawing/2010/main" val="0"/>
+                        </a:ext>
+                      </a:extLst>
+                    </a:blip>
+                    <a:srcRect l="4745" t="5750" r="5097" b="5311"/>
+                    <a:stretch/>
+                  </pic:blipFill>
+                  <pic:spPr bwMode="auto">
+                    <a:xfrm>
+                      <a:off x="0" y="0"/>
+                      <a:ext cx="4544529" cy="3700342"/>
+                    </a:xfrm>
+                    <a:prstGeom prst="rect">
+                      <a:avLst/>
+                    </a:prstGeom>
+                    <a:noFill/>
+                    <a:ln>
+                      <a:noFill/>
+                    </a:ln>
+                    <a:extLst>
+                      <a:ext uri="{53640926-AAD7-44D8-BBD7-CCE9431645EC}">
+                        <a14:shadowObscured xmlns:a14="http://schemas.microsoft.com/office/drawing/2010/main"/>
+                      </a:ext>
+                    </a:extLst>
+                  </pic:spPr>
+                </pic:pic>
+              </a:graphicData>
+            </a:graphic>
+          </wp:inline>
+        </w:drawing>
+      </w:r>
+    </w:p>
+    <w:p>
+      <w:pPr>
+        <w:shd w:val="clear" w:color="auto" w:fill="FFFFFF"/>
+        <w:spacing w:line="360" w:lineRule="auto"/>
+        <w:ind w:firstLine="567"/>
+        <w:jc w:val="both"/>
+        <w:rPr>
+          <w:rFonts w:ascii="Times New Roman" w:hAnsi="Times New Roman" w:cs="Times New Roman"/>
+          <w:sz w:val="24"/>
+          <w:szCs w:val="24"/>
+        </w:rPr>
+      </w:pPr>
+    </w:p>
+    <w:p>
+      <w:pPr>
         <w:pStyle w:val="Heading3"/>
         <w:numPr>
           <w:ilvl w:val="2"/>
@@ -19446,6 +19544,7 @@
           <w:sz w:val="24"/>
           <w:szCs w:val="24"/>
         </w:rPr>
+        <w:lastRenderedPageBreak/>
         <w:t>apa</w:t>
       </w:r>
       <w:proofErr w:type="spellEnd"/>
@@ -20259,7 +20358,7 @@
                     </pic:cNvPicPr>
                   </pic:nvPicPr>
                   <pic:blipFill rotWithShape="1">
-                    <a:blip r:embed="rId13" cstate="print">
+                    <a:blip r:embed="rId14" cstate="print">
                       <a:extLst>
                         <a:ext uri="{28A0092B-C50C-407E-A947-70E740481C1C}">
                           <a14:useLocalDpi xmlns:a14="http://schemas.microsoft.com/office/drawing/2010/main" val="0"/>
@@ -20545,13 +20644,13 @@
         </w:rPr>
       </w:pPr>
       <w:proofErr w:type="spellStart"/>
-      <w:r>
-        <w:rPr>
-          <w:rFonts w:ascii="Times New Roman" w:hAnsi="Times New Roman" w:cs="Times New Roman"/>
-          <w:sz w:val="24"/>
-          <w:szCs w:val="24"/>
-        </w:rPr>
-        <w:lastRenderedPageBreak/>
+      <w:proofErr w:type="gramStart"/>
+      <w:r>
+        <w:rPr>
+          <w:rFonts w:ascii="Times New Roman" w:hAnsi="Times New Roman" w:cs="Times New Roman"/>
+          <w:sz w:val="24"/>
+          <w:szCs w:val="24"/>
+        </w:rPr>
         <w:t>Keterangan</w:t>
       </w:r>
       <w:proofErr w:type="spellEnd"/>
@@ -20563,6 +20662,7 @@
         </w:rPr>
         <w:t xml:space="preserve"> :</w:t>
       </w:r>
+      <w:proofErr w:type="gramEnd"/>
     </w:p>
     <w:p>
       <w:pPr>
@@ -21635,6 +21735,7 @@
         <w:rPr>
           <w:noProof/>
         </w:rPr>
+        <w:lastRenderedPageBreak/>
         <w:drawing>
           <wp:inline distT="0" distB="0" distL="0" distR="0" wp14:anchorId="6100B771" wp14:editId="502164A1">
             <wp:extent cx="4537710" cy="1990846"/>
@@ -21653,7 +21754,7 @@
                     </pic:cNvPicPr>
                   </pic:nvPicPr>
                   <pic:blipFill rotWithShape="1">
-                    <a:blip r:embed="rId14" cstate="print">
+                    <a:blip r:embed="rId15" cstate="print">
                       <a:extLst>
                         <a:ext uri="{28A0092B-C50C-407E-A947-70E740481C1C}">
                           <a14:useLocalDpi xmlns:a14="http://schemas.microsoft.com/office/drawing/2010/main" val="0"/>
@@ -21940,6 +22041,7 @@
         </w:rPr>
       </w:pPr>
       <w:proofErr w:type="spellStart"/>
+      <w:proofErr w:type="gramStart"/>
       <w:r>
         <w:rPr>
           <w:rFonts w:ascii="Times New Roman" w:hAnsi="Times New Roman" w:cs="Times New Roman"/>
@@ -21957,6 +22059,7 @@
         </w:rPr>
         <w:t xml:space="preserve"> :</w:t>
       </w:r>
+      <w:proofErr w:type="gramEnd"/>
     </w:p>
     <w:p>
       <w:pPr>
@@ -22513,7 +22616,6 @@
           <w:sz w:val="24"/>
           <w:szCs w:val="24"/>
         </w:rPr>
-        <w:lastRenderedPageBreak/>
         <w:t xml:space="preserve">Sequence Diagram </w:t>
       </w:r>
       <w:proofErr w:type="spellStart"/>
@@ -22853,6 +22955,7 @@
         <w:rPr>
           <w:noProof/>
         </w:rPr>
+        <w:lastRenderedPageBreak/>
         <w:drawing>
           <wp:inline distT="0" distB="0" distL="0" distR="0" wp14:anchorId="16C25ACB" wp14:editId="625A176B">
             <wp:extent cx="4560425" cy="4120371"/>
@@ -22871,7 +22974,7 @@
                     </pic:cNvPicPr>
                   </pic:nvPicPr>
                   <pic:blipFill rotWithShape="1">
-                    <a:blip r:embed="rId15" cstate="print">
+                    <a:blip r:embed="rId16" cstate="print">
                       <a:extLst>
                         <a:ext uri="{28A0092B-C50C-407E-A947-70E740481C1C}">
                           <a14:useLocalDpi xmlns:a14="http://schemas.microsoft.com/office/drawing/2010/main" val="0"/>
@@ -23158,6 +23261,7 @@
         </w:rPr>
       </w:pPr>
       <w:proofErr w:type="spellStart"/>
+      <w:proofErr w:type="gramStart"/>
       <w:r>
         <w:rPr>
           <w:rFonts w:ascii="Times New Roman" w:hAnsi="Times New Roman" w:cs="Times New Roman"/>
@@ -23175,6 +23279,7 @@
         </w:rPr>
         <w:t xml:space="preserve"> :</w:t>
       </w:r>
+      <w:proofErr w:type="gramEnd"/>
     </w:p>
     <w:p>
       <w:pPr>
@@ -24079,7 +24184,6 @@
           <w:sz w:val="24"/>
           <w:szCs w:val="24"/>
         </w:rPr>
-        <w:lastRenderedPageBreak/>
         <w:t xml:space="preserve">Sequence Diagram </w:t>
       </w:r>
       <w:proofErr w:type="spellStart"/>
@@ -24406,6 +24510,7 @@
         <w:rPr>
           <w:noProof/>
         </w:rPr>
+        <w:lastRenderedPageBreak/>
         <w:drawing>
           <wp:inline distT="0" distB="0" distL="0" distR="0" wp14:anchorId="633EBE3E" wp14:editId="681F0BC5">
             <wp:extent cx="4473809" cy="2190454"/>
@@ -24424,7 +24529,7 @@
                     </pic:cNvPicPr>
                   </pic:nvPicPr>
                   <pic:blipFill rotWithShape="1">
-                    <a:blip r:embed="rId16" cstate="print">
+                    <a:blip r:embed="rId17" cstate="print">
                       <a:extLst>
                         <a:ext uri="{28A0092B-C50C-407E-A947-70E740481C1C}">
                           <a14:useLocalDpi xmlns:a14="http://schemas.microsoft.com/office/drawing/2010/main" val="0"/>
@@ -24710,6 +24815,7 @@
         </w:rPr>
       </w:pPr>
       <w:proofErr w:type="spellStart"/>
+      <w:proofErr w:type="gramStart"/>
       <w:r>
         <w:rPr>
           <w:rFonts w:ascii="Times New Roman" w:hAnsi="Times New Roman" w:cs="Times New Roman"/>
@@ -24727,6 +24833,7 @@
         </w:rPr>
         <w:t xml:space="preserve"> :</w:t>
       </w:r>
+      <w:proofErr w:type="gramEnd"/>
     </w:p>
     <w:p>
       <w:pPr>
@@ -25365,6 +25472,7 @@
         </w:rPr>
         <w:t xml:space="preserve"> Sequence Diagram </w:t>
       </w:r>
+      <w:proofErr w:type="gramStart"/>
       <w:r>
         <w:rPr>
           <w:rFonts w:ascii="Times New Roman" w:hAnsi="Times New Roman" w:cs="Times New Roman"/>
@@ -25375,6 +25483,7 @@
         </w:rPr>
         <w:t>logout</w:t>
       </w:r>
+      <w:proofErr w:type="gramEnd"/>
       <w:r>
         <w:rPr>
           <w:rFonts w:ascii="Times New Roman" w:hAnsi="Times New Roman" w:cs="Times New Roman"/>
@@ -25433,7 +25542,7 @@
                     </pic:cNvPicPr>
                   </pic:nvPicPr>
                   <pic:blipFill rotWithShape="1">
-                    <a:blip r:embed="rId17" cstate="print">
+                    <a:blip r:embed="rId18" cstate="print">
                       <a:extLst>
                         <a:ext uri="{28A0092B-C50C-407E-A947-70E740481C1C}">
                           <a14:useLocalDpi xmlns:a14="http://schemas.microsoft.com/office/drawing/2010/main" val="0"/>
@@ -25583,13 +25692,13 @@
         </w:rPr>
       </w:pPr>
       <w:proofErr w:type="spellStart"/>
-      <w:r>
-        <w:rPr>
-          <w:rFonts w:ascii="Times New Roman" w:hAnsi="Times New Roman" w:cs="Times New Roman"/>
-          <w:sz w:val="24"/>
-          <w:szCs w:val="24"/>
-        </w:rPr>
-        <w:lastRenderedPageBreak/>
+      <w:proofErr w:type="gramStart"/>
+      <w:r>
+        <w:rPr>
+          <w:rFonts w:ascii="Times New Roman" w:hAnsi="Times New Roman" w:cs="Times New Roman"/>
+          <w:sz w:val="24"/>
+          <w:szCs w:val="24"/>
+        </w:rPr>
         <w:t>Keterangan</w:t>
       </w:r>
       <w:proofErr w:type="spellEnd"/>
@@ -25601,6 +25710,7 @@
         </w:rPr>
         <w:t xml:space="preserve"> :</w:t>
       </w:r>
+      <w:proofErr w:type="gramEnd"/>
     </w:p>
     <w:p>
       <w:pPr>
@@ -25767,6 +25877,7 @@
           <w:sz w:val="24"/>
           <w:szCs w:val="24"/>
         </w:rPr>
+        <w:lastRenderedPageBreak/>
         <w:t xml:space="preserve">Controller </w:t>
       </w:r>
       <w:r>
@@ -26480,7 +26591,7 @@
                     <pic:cNvPicPr/>
                   </pic:nvPicPr>
                   <pic:blipFill rotWithShape="1">
-                    <a:blip r:embed="rId18">
+                    <a:blip r:embed="rId19">
                       <a:extLst>
                         <a:ext uri="{28A0092B-C50C-407E-A947-70E740481C1C}">
                           <a14:useLocalDpi xmlns:a14="http://schemas.microsoft.com/office/drawing/2010/main" val="0"/>
@@ -26944,7 +27055,7 @@
                     <pic:cNvPicPr/>
                   </pic:nvPicPr>
                   <pic:blipFill rotWithShape="1">
-                    <a:blip r:embed="rId19">
+                    <a:blip r:embed="rId20">
                       <a:extLst>
                         <a:ext uri="{28A0092B-C50C-407E-A947-70E740481C1C}">
                           <a14:useLocalDpi xmlns:a14="http://schemas.microsoft.com/office/drawing/2010/main" val="0"/>
@@ -27455,7 +27566,7 @@
                     <pic:cNvPicPr/>
                   </pic:nvPicPr>
                   <pic:blipFill rotWithShape="1">
-                    <a:blip r:embed="rId20">
+                    <a:blip r:embed="rId21">
                       <a:extLst>
                         <a:ext uri="{28A0092B-C50C-407E-A947-70E740481C1C}">
                           <a14:useLocalDpi xmlns:a14="http://schemas.microsoft.com/office/drawing/2010/main" val="0"/>
@@ -27951,7 +28062,7 @@
                     <pic:cNvPicPr/>
                   </pic:nvPicPr>
                   <pic:blipFill rotWithShape="1">
-                    <a:blip r:embed="rId21">
+                    <a:blip r:embed="rId22">
                       <a:extLst>
                         <a:ext uri="{28A0092B-C50C-407E-A947-70E740481C1C}">
                           <a14:useLocalDpi xmlns:a14="http://schemas.microsoft.com/office/drawing/2010/main" val="0"/>
@@ -29198,7 +29309,7 @@
                     </pic:cNvPicPr>
                   </pic:nvPicPr>
                   <pic:blipFill rotWithShape="1">
-                    <a:blip r:embed="rId22" cstate="print">
+                    <a:blip r:embed="rId23" cstate="print">
                       <a:extLst>
                         <a:ext uri="{28A0092B-C50C-407E-A947-70E740481C1C}">
                           <a14:useLocalDpi xmlns:a14="http://schemas.microsoft.com/office/drawing/2010/main" val="0"/>
@@ -29480,6 +29591,7 @@
         </w:rPr>
       </w:pPr>
       <w:proofErr w:type="spellStart"/>
+      <w:proofErr w:type="gramStart"/>
       <w:r>
         <w:rPr>
           <w:rFonts w:ascii="Times New Roman" w:hAnsi="Times New Roman" w:cs="Times New Roman"/>
@@ -29505,6 +29617,7 @@
         </w:rPr>
         <w:t>:</w:t>
       </w:r>
+      <w:proofErr w:type="gramEnd"/>
     </w:p>
     <w:p>
       <w:pPr>
@@ -30180,7 +30293,7 @@
                     </pic:cNvPicPr>
                   </pic:nvPicPr>
                   <pic:blipFill rotWithShape="1">
-                    <a:blip r:embed="rId23" cstate="print">
+                    <a:blip r:embed="rId24" cstate="print">
                       <a:extLst>
                         <a:ext uri="{28A0092B-C50C-407E-A947-70E740481C1C}">
                           <a14:useLocalDpi xmlns:a14="http://schemas.microsoft.com/office/drawing/2010/main" val="0"/>
@@ -30267,6 +30380,7 @@
         </w:rPr>
       </w:pPr>
       <w:proofErr w:type="spellStart"/>
+      <w:proofErr w:type="gramStart"/>
       <w:r>
         <w:rPr>
           <w:rFonts w:ascii="Times New Roman" w:hAnsi="Times New Roman" w:cs="Times New Roman"/>
@@ -30284,6 +30398,7 @@
         </w:rPr>
         <w:t xml:space="preserve"> :</w:t>
       </w:r>
+      <w:proofErr w:type="gramEnd"/>
     </w:p>
     <w:p>
       <w:pPr>
@@ -30992,7 +31107,7 @@
                     </pic:cNvPicPr>
                   </pic:nvPicPr>
                   <pic:blipFill rotWithShape="1">
-                    <a:blip r:embed="rId24">
+                    <a:blip r:embed="rId25">
                       <a:extLst>
                         <a:ext uri="{28A0092B-C50C-407E-A947-70E740481C1C}">
                           <a14:useLocalDpi xmlns:a14="http://schemas.microsoft.com/office/drawing/2010/main" val="0"/>
@@ -31059,6 +31174,7 @@
         <w:tab/>
       </w:r>
       <w:proofErr w:type="spellStart"/>
+      <w:proofErr w:type="gramStart"/>
       <w:r>
         <w:rPr>
           <w:rFonts w:ascii="Times New Roman" w:hAnsi="Times New Roman" w:cs="Times New Roman"/>
@@ -31076,6 +31192,7 @@
         </w:rPr>
         <w:t xml:space="preserve"> :</w:t>
       </w:r>
+      <w:proofErr w:type="gramEnd"/>
     </w:p>
     <w:p>
       <w:pPr>
@@ -31536,7 +31653,7 @@
                     </pic:cNvPicPr>
                   </pic:nvPicPr>
                   <pic:blipFill rotWithShape="1">
-                    <a:blip r:embed="rId25" cstate="print">
+                    <a:blip r:embed="rId26" cstate="print">
                       <a:extLst>
                         <a:ext uri="{28A0092B-C50C-407E-A947-70E740481C1C}">
                           <a14:useLocalDpi xmlns:a14="http://schemas.microsoft.com/office/drawing/2010/main" val="0"/>
@@ -31864,6 +31981,7 @@
         <w:tab/>
       </w:r>
       <w:proofErr w:type="spellStart"/>
+      <w:proofErr w:type="gramStart"/>
       <w:r>
         <w:rPr>
           <w:rFonts w:ascii="Times New Roman" w:hAnsi="Times New Roman" w:cs="Times New Roman"/>
@@ -31881,6 +31999,7 @@
         </w:rPr>
         <w:t xml:space="preserve"> :</w:t>
       </w:r>
+      <w:proofErr w:type="gramEnd"/>
     </w:p>
     <w:p>
       <w:pPr>
@@ -32208,7 +32327,7 @@
                     </pic:cNvPicPr>
                   </pic:nvPicPr>
                   <pic:blipFill rotWithShape="1">
-                    <a:blip r:embed="rId26" cstate="print">
+                    <a:blip r:embed="rId27" cstate="print">
                       <a:extLst>
                         <a:ext uri="{28A0092B-C50C-407E-A947-70E740481C1C}">
                           <a14:useLocalDpi xmlns:a14="http://schemas.microsoft.com/office/drawing/2010/main" val="0"/>
@@ -32340,6 +32459,7 @@
         </w:rPr>
       </w:pPr>
       <w:proofErr w:type="spellStart"/>
+      <w:proofErr w:type="gramStart"/>
       <w:r>
         <w:rPr>
           <w:rFonts w:ascii="Times New Roman" w:hAnsi="Times New Roman" w:cs="Times New Roman"/>
@@ -32357,6 +32477,7 @@
         </w:rPr>
         <w:t xml:space="preserve"> :</w:t>
       </w:r>
+      <w:proofErr w:type="gramEnd"/>
     </w:p>
     <w:p>
       <w:pPr>
@@ -33363,11 +33484,11 @@
                     </pic:cNvPicPr>
                   </pic:nvPicPr>
                   <pic:blipFill rotWithShape="1">
-                    <a:blip r:embed="rId27">
+                    <a:blip r:embed="rId28">
                       <a:extLst>
                         <a:ext uri="{BEBA8EAE-BF5A-486C-A8C5-ECC9F3942E4B}">
                           <a14:imgProps xmlns:a14="http://schemas.microsoft.com/office/drawing/2010/main">
-                            <a14:imgLayer r:embed="rId28">
+                            <a14:imgLayer r:embed="rId29">
                               <a14:imgEffect>
                                 <a14:brightnessContrast bright="20000" contrast="-40000"/>
                               </a14:imgEffect>
@@ -33624,11 +33745,11 @@
                     </pic:cNvPicPr>
                   </pic:nvPicPr>
                   <pic:blipFill rotWithShape="1">
-                    <a:blip r:embed="rId29" cstate="print">
+                    <a:blip r:embed="rId30" cstate="print">
                       <a:extLst>
                         <a:ext uri="{BEBA8EAE-BF5A-486C-A8C5-ECC9F3942E4B}">
                           <a14:imgProps xmlns:a14="http://schemas.microsoft.com/office/drawing/2010/main">
-                            <a14:imgLayer r:embed="rId30">
+                            <a14:imgLayer r:embed="rId31">
                               <a14:imgEffect>
                                 <a14:brightnessContrast bright="20000" contrast="-40000"/>
                               </a14:imgEffect>
@@ -33884,11 +34005,11 @@
                     </pic:cNvPicPr>
                   </pic:nvPicPr>
                   <pic:blipFill rotWithShape="1">
-                    <a:blip r:embed="rId31" cstate="print">
+                    <a:blip r:embed="rId32" cstate="print">
                       <a:extLst>
                         <a:ext uri="{BEBA8EAE-BF5A-486C-A8C5-ECC9F3942E4B}">
                           <a14:imgProps xmlns:a14="http://schemas.microsoft.com/office/drawing/2010/main">
-                            <a14:imgLayer r:embed="rId32">
+                            <a14:imgLayer r:embed="rId33">
                               <a14:imgEffect>
                                 <a14:brightnessContrast bright="20000" contrast="-40000"/>
                               </a14:imgEffect>
@@ -34106,11 +34227,11 @@
                     </pic:cNvPicPr>
                   </pic:nvPicPr>
                   <pic:blipFill rotWithShape="1">
-                    <a:blip r:embed="rId33">
+                    <a:blip r:embed="rId34">
                       <a:extLst>
                         <a:ext uri="{BEBA8EAE-BF5A-486C-A8C5-ECC9F3942E4B}">
                           <a14:imgProps xmlns:a14="http://schemas.microsoft.com/office/drawing/2010/main">
-                            <a14:imgLayer r:embed="rId34">
+                            <a14:imgLayer r:embed="rId35">
                               <a14:imgEffect>
                                 <a14:brightnessContrast bright="20000" contrast="-40000"/>
                               </a14:imgEffect>
@@ -35145,19 +35266,12 @@
         <w:rPr>
           <w:noProof/>
         </w:rPr>
+        <w:lastRenderedPageBreak/>
         <w:drawing>
-          <wp:anchor distT="0" distB="0" distL="114300" distR="114300" simplePos="0" relativeHeight="251698688" behindDoc="0" locked="0" layoutInCell="1" allowOverlap="1" wp14:anchorId="20E9F211" wp14:editId="493A5B51">
-            <wp:simplePos x="0" y="0"/>
-            <wp:positionH relativeFrom="column">
-              <wp:posOffset>634669</wp:posOffset>
-            </wp:positionH>
-            <wp:positionV relativeFrom="paragraph">
-              <wp:posOffset>30176</wp:posOffset>
-            </wp:positionV>
-            <wp:extent cx="3800723" cy="1105810"/>
-            <wp:effectExtent l="0" t="0" r="0" b="0"/>
-            <wp:wrapNone/>
-            <wp:docPr id="44" name="Picture 44"/>
+          <wp:inline distT="0" distB="0" distL="0" distR="0" wp14:anchorId="50FC216F" wp14:editId="7E9551F6">
+            <wp:extent cx="4508500" cy="3474570"/>
+            <wp:effectExtent l="0" t="0" r="6350" b="0"/>
+            <wp:docPr id="27" name="Picture 27"/>
             <wp:cNvGraphicFramePr>
               <a:graphicFrameLocks xmlns:a="http://schemas.openxmlformats.org/drawingml/2006/main" noChangeAspect="1"/>
             </wp:cNvGraphicFramePr>
@@ -35165,26 +35279,26 @@
               <a:graphicData uri="http://schemas.openxmlformats.org/drawingml/2006/picture">
                 <pic:pic xmlns:pic="http://schemas.openxmlformats.org/drawingml/2006/picture">
                   <pic:nvPicPr>
-                    <pic:cNvPr id="0" name="Picture 1"/>
+                    <pic:cNvPr id="0" name="Picture 9"/>
                     <pic:cNvPicPr>
                       <a:picLocks noChangeAspect="1" noChangeArrowheads="1"/>
                     </pic:cNvPicPr>
                   </pic:nvPicPr>
                   <pic:blipFill rotWithShape="1">
-                    <a:blip r:embed="rId35">
+                    <a:blip r:embed="rId36" cstate="print">
                       <a:extLst>
                         <a:ext uri="{28A0092B-C50C-407E-A947-70E740481C1C}">
                           <a14:useLocalDpi xmlns:a14="http://schemas.microsoft.com/office/drawing/2010/main" val="0"/>
                         </a:ext>
                       </a:extLst>
                     </a:blip>
-                    <a:srcRect l="3884" t="7246" r="3231" b="46232"/>
+                    <a:srcRect l="5442" t="5219" r="5111" b="5892"/>
                     <a:stretch/>
                   </pic:blipFill>
                   <pic:spPr bwMode="auto">
                     <a:xfrm>
                       <a:off x="0" y="0"/>
-                      <a:ext cx="3800723" cy="1105810"/>
+                      <a:ext cx="4508684" cy="3474712"/>
                     </a:xfrm>
                     <a:prstGeom prst="rect">
                       <a:avLst/>
@@ -35202,41 +35316,9 @@
                 </pic:pic>
               </a:graphicData>
             </a:graphic>
-            <wp14:sizeRelH relativeFrom="page">
-              <wp14:pctWidth>0</wp14:pctWidth>
-            </wp14:sizeRelH>
-            <wp14:sizeRelV relativeFrom="page">
-              <wp14:pctHeight>0</wp14:pctHeight>
-            </wp14:sizeRelV>
-          </wp:anchor>
+          </wp:inline>
         </w:drawing>
       </w:r>
-    </w:p>
-    <w:p>
-      <w:pPr>
-        <w:shd w:val="clear" w:color="auto" w:fill="FFFFFF"/>
-        <w:spacing w:line="360" w:lineRule="auto"/>
-        <w:ind w:firstLine="709"/>
-        <w:jc w:val="both"/>
-        <w:rPr>
-          <w:rFonts w:ascii="Times New Roman" w:hAnsi="Times New Roman" w:cs="Times New Roman"/>
-          <w:sz w:val="24"/>
-          <w:szCs w:val="24"/>
-        </w:rPr>
-      </w:pPr>
-    </w:p>
-    <w:p>
-      <w:pPr>
-        <w:shd w:val="clear" w:color="auto" w:fill="FFFFFF"/>
-        <w:spacing w:line="360" w:lineRule="auto"/>
-        <w:ind w:firstLine="709"/>
-        <w:jc w:val="both"/>
-        <w:rPr>
-          <w:rFonts w:ascii="Times New Roman" w:hAnsi="Times New Roman" w:cs="Times New Roman"/>
-          <w:sz w:val="24"/>
-          <w:szCs w:val="24"/>
-        </w:rPr>
-      </w:pPr>
     </w:p>
     <w:p>
       <w:pPr>
@@ -35484,7 +35566,6 @@
       </w:pPr>
       <w:bookmarkStart w:id="12" w:name="_Toc87813968"/>
       <w:r>
-        <w:lastRenderedPageBreak/>
         <w:t>Deployment Diagram</w:t>
       </w:r>
       <w:bookmarkEnd w:id="12"/>
@@ -35505,1086 +35586,19 @@
         <w:rPr>
           <w:noProof/>
         </w:rPr>
-        <w:drawing>
-          <wp:anchor distT="0" distB="0" distL="114300" distR="114300" simplePos="0" relativeHeight="251700736" behindDoc="0" locked="0" layoutInCell="1" allowOverlap="1" wp14:anchorId="5BAD912E" wp14:editId="30811717">
-            <wp:simplePos x="0" y="0"/>
-            <wp:positionH relativeFrom="column">
-              <wp:posOffset>905427</wp:posOffset>
-            </wp:positionH>
-            <wp:positionV relativeFrom="paragraph">
-              <wp:posOffset>2092491</wp:posOffset>
-            </wp:positionV>
-            <wp:extent cx="3490595" cy="652007"/>
-            <wp:effectExtent l="0" t="0" r="0" b="0"/>
-            <wp:wrapNone/>
-            <wp:docPr id="45" name="Picture 45"/>
-            <wp:cNvGraphicFramePr>
-              <a:graphicFrameLocks xmlns:a="http://schemas.openxmlformats.org/drawingml/2006/main" noChangeAspect="1"/>
-            </wp:cNvGraphicFramePr>
-            <a:graphic xmlns:a="http://schemas.openxmlformats.org/drawingml/2006/main">
-              <a:graphicData uri="http://schemas.openxmlformats.org/drawingml/2006/picture">
-                <pic:pic xmlns:pic="http://schemas.openxmlformats.org/drawingml/2006/picture">
-                  <pic:nvPicPr>
-                    <pic:cNvPr id="0" name="Picture 1"/>
-                    <pic:cNvPicPr>
-                      <a:picLocks noChangeAspect="1" noChangeArrowheads="1"/>
-                    </pic:cNvPicPr>
-                  </pic:nvPicPr>
-                  <pic:blipFill rotWithShape="1">
-                    <a:blip r:embed="rId35">
-                      <a:extLst>
-                        <a:ext uri="{28A0092B-C50C-407E-A947-70E740481C1C}">
-                          <a14:useLocalDpi xmlns:a14="http://schemas.microsoft.com/office/drawing/2010/main" val="0"/>
-                        </a:ext>
-                      </a:extLst>
-                    </a:blip>
-                    <a:srcRect l="3691" t="66804" r="10981" b="5758"/>
-                    <a:stretch/>
-                  </pic:blipFill>
-                  <pic:spPr bwMode="auto">
-                    <a:xfrm>
-                      <a:off x="0" y="0"/>
-                      <a:ext cx="3490595" cy="652007"/>
-                    </a:xfrm>
-                    <a:prstGeom prst="rect">
-                      <a:avLst/>
-                    </a:prstGeom>
-                    <a:noFill/>
-                    <a:ln>
-                      <a:noFill/>
-                    </a:ln>
-                    <a:extLst>
-                      <a:ext uri="{53640926-AAD7-44D8-BBD7-CCE9431645EC}">
-                        <a14:shadowObscured xmlns:a14="http://schemas.microsoft.com/office/drawing/2010/main"/>
-                      </a:ext>
-                    </a:extLst>
-                  </pic:spPr>
-                </pic:pic>
-              </a:graphicData>
-            </a:graphic>
-            <wp14:sizeRelH relativeFrom="page">
-              <wp14:pctWidth>0</wp14:pctWidth>
-            </wp14:sizeRelH>
-            <wp14:sizeRelV relativeFrom="page">
-              <wp14:pctHeight>0</wp14:pctHeight>
-            </wp14:sizeRelV>
-          </wp:anchor>
-        </w:drawing>
-      </w:r>
-      <w:r>
-        <w:rPr>
-          <w:rFonts w:ascii="Times New Roman" w:hAnsi="Times New Roman"/>
-          <w:sz w:val="24"/>
-          <w:szCs w:val="24"/>
-        </w:rPr>
-        <w:t xml:space="preserve">Deployment/physical diagram </w:t>
-      </w:r>
-      <w:proofErr w:type="spellStart"/>
-      <w:r>
-        <w:rPr>
-          <w:rFonts w:ascii="Times New Roman" w:hAnsi="Times New Roman"/>
-          <w:sz w:val="24"/>
-          <w:szCs w:val="24"/>
-        </w:rPr>
-        <w:t>menggambarkan</w:t>
-      </w:r>
-      <w:proofErr w:type="spellEnd"/>
-      <w:r>
-        <w:rPr>
-          <w:rFonts w:ascii="Times New Roman" w:hAnsi="Times New Roman"/>
-          <w:sz w:val="24"/>
-          <w:szCs w:val="24"/>
-        </w:rPr>
-        <w:t xml:space="preserve"> detail </w:t>
-      </w:r>
-      <w:proofErr w:type="spellStart"/>
-      <w:r>
-        <w:rPr>
-          <w:rFonts w:ascii="Times New Roman" w:hAnsi="Times New Roman"/>
-          <w:sz w:val="24"/>
-          <w:szCs w:val="24"/>
-        </w:rPr>
-        <w:t>bagaimana</w:t>
-      </w:r>
-      <w:proofErr w:type="spellEnd"/>
-      <w:r>
-        <w:rPr>
-          <w:rFonts w:ascii="Times New Roman" w:hAnsi="Times New Roman"/>
-          <w:sz w:val="24"/>
-          <w:szCs w:val="24"/>
-        </w:rPr>
-        <w:t xml:space="preserve"> </w:t>
-      </w:r>
-      <w:proofErr w:type="spellStart"/>
-      <w:r>
-        <w:rPr>
-          <w:rFonts w:ascii="Times New Roman" w:hAnsi="Times New Roman"/>
-          <w:sz w:val="24"/>
-          <w:szCs w:val="24"/>
-        </w:rPr>
-        <w:t>suatu</w:t>
-      </w:r>
-      <w:proofErr w:type="spellEnd"/>
-      <w:r>
-        <w:rPr>
-          <w:rFonts w:ascii="Times New Roman" w:hAnsi="Times New Roman"/>
-          <w:sz w:val="24"/>
-          <w:szCs w:val="24"/>
-        </w:rPr>
-        <w:t xml:space="preserve"> </w:t>
-      </w:r>
-      <w:proofErr w:type="spellStart"/>
-      <w:r>
-        <w:rPr>
-          <w:rFonts w:ascii="Times New Roman" w:hAnsi="Times New Roman"/>
-          <w:sz w:val="24"/>
-          <w:szCs w:val="24"/>
-        </w:rPr>
-        <w:t>komponen</w:t>
-      </w:r>
-      <w:proofErr w:type="spellEnd"/>
-      <w:r>
-        <w:rPr>
-          <w:rFonts w:ascii="Times New Roman" w:hAnsi="Times New Roman"/>
-          <w:sz w:val="24"/>
-          <w:szCs w:val="24"/>
-        </w:rPr>
-        <w:t xml:space="preserve"> di-</w:t>
-      </w:r>
-      <w:r>
-        <w:rPr>
-          <w:rFonts w:ascii="Times New Roman" w:hAnsi="Times New Roman"/>
-          <w:i/>
-          <w:sz w:val="24"/>
-          <w:szCs w:val="24"/>
-        </w:rPr>
-        <w:t xml:space="preserve">deploy </w:t>
-      </w:r>
-      <w:proofErr w:type="spellStart"/>
-      <w:r>
-        <w:rPr>
-          <w:rFonts w:ascii="Times New Roman" w:hAnsi="Times New Roman"/>
-          <w:sz w:val="24"/>
-          <w:szCs w:val="24"/>
-        </w:rPr>
-        <w:t>dalam</w:t>
-      </w:r>
-      <w:proofErr w:type="spellEnd"/>
-      <w:r>
-        <w:rPr>
-          <w:rFonts w:ascii="Times New Roman" w:hAnsi="Times New Roman"/>
-          <w:sz w:val="24"/>
-          <w:szCs w:val="24"/>
-        </w:rPr>
-        <w:t xml:space="preserve"> </w:t>
-      </w:r>
-      <w:proofErr w:type="spellStart"/>
-      <w:r>
-        <w:rPr>
-          <w:rFonts w:ascii="Times New Roman" w:hAnsi="Times New Roman"/>
-          <w:sz w:val="24"/>
-          <w:szCs w:val="24"/>
-        </w:rPr>
-        <w:t>infrastruktur</w:t>
-      </w:r>
-      <w:proofErr w:type="spellEnd"/>
-      <w:r>
-        <w:rPr>
-          <w:rFonts w:ascii="Times New Roman" w:hAnsi="Times New Roman"/>
-          <w:sz w:val="24"/>
-          <w:szCs w:val="24"/>
-        </w:rPr>
-        <w:t xml:space="preserve"> </w:t>
-      </w:r>
-      <w:proofErr w:type="spellStart"/>
-      <w:r>
-        <w:rPr>
-          <w:rFonts w:ascii="Times New Roman" w:hAnsi="Times New Roman"/>
-          <w:sz w:val="24"/>
-          <w:szCs w:val="24"/>
-        </w:rPr>
-        <w:t>sistem</w:t>
-      </w:r>
-      <w:proofErr w:type="spellEnd"/>
-      <w:r>
-        <w:rPr>
-          <w:rFonts w:ascii="Times New Roman" w:hAnsi="Times New Roman"/>
-          <w:sz w:val="24"/>
-          <w:szCs w:val="24"/>
-        </w:rPr>
-        <w:t xml:space="preserve">, </w:t>
-      </w:r>
-      <w:proofErr w:type="spellStart"/>
-      <w:r>
-        <w:rPr>
-          <w:rFonts w:ascii="Times New Roman" w:hAnsi="Times New Roman"/>
-          <w:sz w:val="24"/>
-          <w:szCs w:val="24"/>
-        </w:rPr>
-        <w:t>dimana</w:t>
-      </w:r>
-      <w:proofErr w:type="spellEnd"/>
-      <w:r>
-        <w:rPr>
-          <w:rFonts w:ascii="Times New Roman" w:hAnsi="Times New Roman"/>
-          <w:sz w:val="24"/>
-          <w:szCs w:val="24"/>
-        </w:rPr>
-        <w:t xml:space="preserve"> </w:t>
-      </w:r>
-      <w:proofErr w:type="spellStart"/>
-      <w:r>
-        <w:rPr>
-          <w:rFonts w:ascii="Times New Roman" w:hAnsi="Times New Roman"/>
-          <w:sz w:val="24"/>
-          <w:szCs w:val="24"/>
-        </w:rPr>
-        <w:t>komponen</w:t>
-      </w:r>
-      <w:proofErr w:type="spellEnd"/>
-      <w:r>
-        <w:rPr>
-          <w:rFonts w:ascii="Times New Roman" w:hAnsi="Times New Roman"/>
-          <w:sz w:val="24"/>
-          <w:szCs w:val="24"/>
-        </w:rPr>
-        <w:t xml:space="preserve"> </w:t>
-      </w:r>
-      <w:proofErr w:type="spellStart"/>
-      <w:r>
-        <w:rPr>
-          <w:rFonts w:ascii="Times New Roman" w:hAnsi="Times New Roman"/>
-          <w:sz w:val="24"/>
-          <w:szCs w:val="24"/>
-        </w:rPr>
-        <w:t>akan</w:t>
-      </w:r>
-      <w:proofErr w:type="spellEnd"/>
-      <w:r>
-        <w:rPr>
-          <w:rFonts w:ascii="Times New Roman" w:hAnsi="Times New Roman"/>
-          <w:sz w:val="24"/>
-          <w:szCs w:val="24"/>
-        </w:rPr>
-        <w:t xml:space="preserve"> </w:t>
-      </w:r>
-      <w:proofErr w:type="spellStart"/>
-      <w:r>
-        <w:rPr>
-          <w:rFonts w:ascii="Times New Roman" w:hAnsi="Times New Roman"/>
-          <w:sz w:val="24"/>
-          <w:szCs w:val="24"/>
-        </w:rPr>
-        <w:t>terletak</w:t>
-      </w:r>
-      <w:proofErr w:type="spellEnd"/>
-      <w:r>
-        <w:rPr>
-          <w:rFonts w:ascii="Times New Roman" w:hAnsi="Times New Roman"/>
-          <w:sz w:val="24"/>
-          <w:szCs w:val="24"/>
-        </w:rPr>
-        <w:t xml:space="preserve"> (pada </w:t>
-      </w:r>
-      <w:proofErr w:type="spellStart"/>
-      <w:r>
-        <w:rPr>
-          <w:rFonts w:ascii="Times New Roman" w:hAnsi="Times New Roman"/>
-          <w:sz w:val="24"/>
-          <w:szCs w:val="24"/>
-        </w:rPr>
-        <w:t>mesin</w:t>
-      </w:r>
-      <w:proofErr w:type="spellEnd"/>
-      <w:r>
-        <w:rPr>
-          <w:rFonts w:ascii="Times New Roman" w:hAnsi="Times New Roman"/>
-          <w:sz w:val="24"/>
-          <w:szCs w:val="24"/>
-        </w:rPr>
-        <w:t xml:space="preserve">, server </w:t>
-      </w:r>
-      <w:proofErr w:type="spellStart"/>
-      <w:r>
-        <w:rPr>
-          <w:rFonts w:ascii="Times New Roman" w:hAnsi="Times New Roman"/>
-          <w:sz w:val="24"/>
-          <w:szCs w:val="24"/>
-        </w:rPr>
-        <w:t>atau</w:t>
-      </w:r>
-      <w:proofErr w:type="spellEnd"/>
-      <w:r>
-        <w:rPr>
-          <w:rFonts w:ascii="Times New Roman" w:hAnsi="Times New Roman"/>
-          <w:sz w:val="24"/>
-          <w:szCs w:val="24"/>
-        </w:rPr>
-        <w:t xml:space="preserve"> </w:t>
-      </w:r>
-      <w:proofErr w:type="spellStart"/>
-      <w:r>
-        <w:rPr>
-          <w:rFonts w:ascii="Times New Roman" w:hAnsi="Times New Roman"/>
-          <w:sz w:val="24"/>
-          <w:szCs w:val="24"/>
-        </w:rPr>
-        <w:t>piranti</w:t>
-      </w:r>
-      <w:proofErr w:type="spellEnd"/>
-      <w:r>
-        <w:rPr>
-          <w:rFonts w:ascii="Times New Roman" w:hAnsi="Times New Roman"/>
-          <w:sz w:val="24"/>
-          <w:szCs w:val="24"/>
-        </w:rPr>
-        <w:t xml:space="preserve"> </w:t>
-      </w:r>
-      <w:proofErr w:type="spellStart"/>
-      <w:r>
-        <w:rPr>
-          <w:rFonts w:ascii="Times New Roman" w:hAnsi="Times New Roman"/>
-          <w:sz w:val="24"/>
-          <w:szCs w:val="24"/>
-        </w:rPr>
-        <w:t>keras</w:t>
-      </w:r>
-      <w:proofErr w:type="spellEnd"/>
-      <w:r>
-        <w:rPr>
-          <w:rFonts w:ascii="Times New Roman" w:hAnsi="Times New Roman"/>
-          <w:sz w:val="24"/>
-          <w:szCs w:val="24"/>
-        </w:rPr>
-        <w:t xml:space="preserve"> </w:t>
-      </w:r>
-      <w:proofErr w:type="spellStart"/>
-      <w:r>
-        <w:rPr>
-          <w:rFonts w:ascii="Times New Roman" w:hAnsi="Times New Roman"/>
-          <w:sz w:val="24"/>
-          <w:szCs w:val="24"/>
-        </w:rPr>
-        <w:t>apa</w:t>
-      </w:r>
-      <w:proofErr w:type="spellEnd"/>
-      <w:r>
-        <w:rPr>
-          <w:rFonts w:ascii="Times New Roman" w:hAnsi="Times New Roman"/>
-          <w:sz w:val="24"/>
-          <w:szCs w:val="24"/>
-        </w:rPr>
-        <w:t xml:space="preserve">), </w:t>
-      </w:r>
-      <w:r>
-        <w:rPr>
-          <w:rFonts w:ascii="Times New Roman" w:hAnsi="Times New Roman"/>
-          <w:sz w:val="24"/>
-          <w:szCs w:val="24"/>
-        </w:rPr>
-        <w:t xml:space="preserve">dan </w:t>
-      </w:r>
-      <w:proofErr w:type="spellStart"/>
-      <w:r>
-        <w:rPr>
-          <w:rFonts w:ascii="Times New Roman" w:hAnsi="Times New Roman"/>
-          <w:sz w:val="24"/>
-          <w:szCs w:val="24"/>
-        </w:rPr>
-        <w:t>bagaimana</w:t>
-      </w:r>
-      <w:proofErr w:type="spellEnd"/>
-      <w:r>
-        <w:rPr>
-          <w:rFonts w:ascii="Times New Roman" w:hAnsi="Times New Roman"/>
-          <w:sz w:val="24"/>
-          <w:szCs w:val="24"/>
-        </w:rPr>
-        <w:t xml:space="preserve"> </w:t>
-      </w:r>
-      <w:proofErr w:type="spellStart"/>
-      <w:r>
-        <w:rPr>
-          <w:rFonts w:ascii="Times New Roman" w:hAnsi="Times New Roman"/>
-          <w:sz w:val="24"/>
-          <w:szCs w:val="24"/>
-        </w:rPr>
-        <w:t>kemampuan</w:t>
-      </w:r>
-      <w:proofErr w:type="spellEnd"/>
-      <w:r>
-        <w:rPr>
-          <w:rFonts w:ascii="Times New Roman" w:hAnsi="Times New Roman"/>
-          <w:sz w:val="24"/>
-          <w:szCs w:val="24"/>
-        </w:rPr>
-        <w:t xml:space="preserve"> </w:t>
-      </w:r>
-      <w:proofErr w:type="spellStart"/>
-      <w:r>
-        <w:rPr>
-          <w:rFonts w:ascii="Times New Roman" w:hAnsi="Times New Roman"/>
-          <w:sz w:val="24"/>
-          <w:szCs w:val="24"/>
-        </w:rPr>
-        <w:t>jaringan</w:t>
-      </w:r>
-      <w:proofErr w:type="spellEnd"/>
-      <w:r>
-        <w:rPr>
-          <w:rFonts w:ascii="Times New Roman" w:hAnsi="Times New Roman"/>
-          <w:sz w:val="24"/>
-          <w:szCs w:val="24"/>
-        </w:rPr>
-        <w:t xml:space="preserve"> </w:t>
-      </w:r>
-      <w:r>
-        <w:rPr>
-          <w:rFonts w:ascii="Times New Roman" w:hAnsi="Times New Roman" w:cs="Times New Roman"/>
-          <w:sz w:val="24"/>
-          <w:szCs w:val="24"/>
-        </w:rPr>
-        <w:t>pada</w:t>
-      </w:r>
-      <w:r>
-        <w:rPr>
-          <w:rFonts w:ascii="Times New Roman" w:hAnsi="Times New Roman"/>
-          <w:sz w:val="24"/>
-          <w:szCs w:val="24"/>
-        </w:rPr>
-        <w:t xml:space="preserve"> </w:t>
-      </w:r>
-      <w:proofErr w:type="spellStart"/>
-      <w:r>
-        <w:rPr>
-          <w:rFonts w:ascii="Times New Roman" w:hAnsi="Times New Roman"/>
-          <w:sz w:val="24"/>
-          <w:szCs w:val="24"/>
-        </w:rPr>
-        <w:t>lokasi</w:t>
-      </w:r>
-      <w:proofErr w:type="spellEnd"/>
-      <w:r>
-        <w:rPr>
-          <w:rFonts w:ascii="Times New Roman" w:hAnsi="Times New Roman"/>
-          <w:sz w:val="24"/>
-          <w:szCs w:val="24"/>
-        </w:rPr>
-        <w:t xml:space="preserve"> </w:t>
-      </w:r>
-      <w:proofErr w:type="spellStart"/>
-      <w:r>
-        <w:rPr>
-          <w:rFonts w:ascii="Times New Roman" w:hAnsi="Times New Roman"/>
-          <w:sz w:val="24"/>
-          <w:szCs w:val="24"/>
-        </w:rPr>
-        <w:t>tersebut</w:t>
-      </w:r>
-      <w:proofErr w:type="spellEnd"/>
-      <w:r>
-        <w:rPr>
-          <w:rFonts w:ascii="Times New Roman" w:hAnsi="Times New Roman"/>
-          <w:sz w:val="24"/>
-          <w:szCs w:val="24"/>
-        </w:rPr>
-        <w:t xml:space="preserve">, </w:t>
-      </w:r>
-      <w:proofErr w:type="spellStart"/>
-      <w:r>
-        <w:rPr>
-          <w:rFonts w:ascii="Times New Roman" w:hAnsi="Times New Roman"/>
-          <w:sz w:val="24"/>
-          <w:szCs w:val="24"/>
-        </w:rPr>
-        <w:t>spesifikasi</w:t>
-      </w:r>
-      <w:proofErr w:type="spellEnd"/>
-      <w:r>
-        <w:rPr>
-          <w:rFonts w:ascii="Times New Roman" w:hAnsi="Times New Roman"/>
-          <w:sz w:val="24"/>
-          <w:szCs w:val="24"/>
-        </w:rPr>
-        <w:t xml:space="preserve">, server, </w:t>
-      </w:r>
-      <w:proofErr w:type="spellStart"/>
-      <w:r>
-        <w:rPr>
-          <w:rFonts w:ascii="Times New Roman" w:hAnsi="Times New Roman"/>
-          <w:sz w:val="24"/>
-          <w:szCs w:val="24"/>
-        </w:rPr>
-        <w:t>serta</w:t>
-      </w:r>
-      <w:proofErr w:type="spellEnd"/>
-      <w:r>
-        <w:rPr>
-          <w:rFonts w:ascii="Times New Roman" w:hAnsi="Times New Roman"/>
-          <w:sz w:val="24"/>
-          <w:szCs w:val="24"/>
-        </w:rPr>
-        <w:t xml:space="preserve"> </w:t>
-      </w:r>
-      <w:proofErr w:type="spellStart"/>
-      <w:r>
-        <w:rPr>
-          <w:rFonts w:ascii="Times New Roman" w:hAnsi="Times New Roman"/>
-          <w:sz w:val="24"/>
-          <w:szCs w:val="24"/>
-        </w:rPr>
-        <w:t>hal-hal</w:t>
-      </w:r>
-      <w:proofErr w:type="spellEnd"/>
-      <w:r>
-        <w:rPr>
-          <w:rFonts w:ascii="Times New Roman" w:hAnsi="Times New Roman"/>
-          <w:sz w:val="24"/>
-          <w:szCs w:val="24"/>
-        </w:rPr>
-        <w:t xml:space="preserve"> lain yang </w:t>
-      </w:r>
-      <w:proofErr w:type="spellStart"/>
-      <w:r>
-        <w:rPr>
-          <w:rFonts w:ascii="Times New Roman" w:hAnsi="Times New Roman"/>
-          <w:sz w:val="24"/>
-          <w:szCs w:val="24"/>
-        </w:rPr>
-        <w:t>bersifat</w:t>
-      </w:r>
-      <w:proofErr w:type="spellEnd"/>
-      <w:r>
-        <w:rPr>
-          <w:rFonts w:ascii="Times New Roman" w:hAnsi="Times New Roman"/>
-          <w:sz w:val="24"/>
-          <w:szCs w:val="24"/>
-        </w:rPr>
-        <w:t xml:space="preserve"> </w:t>
-      </w:r>
-      <w:proofErr w:type="spellStart"/>
-      <w:r>
-        <w:rPr>
-          <w:rFonts w:ascii="Times New Roman" w:hAnsi="Times New Roman"/>
-          <w:sz w:val="24"/>
-          <w:szCs w:val="24"/>
-        </w:rPr>
-        <w:t>fisik</w:t>
-      </w:r>
-      <w:proofErr w:type="spellEnd"/>
-      <w:r>
-        <w:rPr>
-          <w:rFonts w:ascii="Times New Roman" w:hAnsi="Times New Roman"/>
-          <w:sz w:val="24"/>
-          <w:szCs w:val="24"/>
-        </w:rPr>
-        <w:t xml:space="preserve">. </w:t>
-      </w:r>
-      <w:proofErr w:type="spellStart"/>
-      <w:r>
-        <w:rPr>
-          <w:rFonts w:ascii="Times New Roman" w:hAnsi="Times New Roman"/>
-          <w:sz w:val="24"/>
-          <w:szCs w:val="24"/>
-        </w:rPr>
-        <w:t>Sebuah</w:t>
-      </w:r>
-      <w:proofErr w:type="spellEnd"/>
-      <w:r>
-        <w:rPr>
-          <w:rFonts w:ascii="Times New Roman" w:hAnsi="Times New Roman"/>
-          <w:sz w:val="24"/>
-          <w:szCs w:val="24"/>
-        </w:rPr>
-        <w:t xml:space="preserve"> </w:t>
-      </w:r>
-      <w:r>
-        <w:rPr>
-          <w:rFonts w:ascii="Times New Roman" w:hAnsi="Times New Roman"/>
-          <w:i/>
-          <w:sz w:val="24"/>
-          <w:szCs w:val="24"/>
-        </w:rPr>
-        <w:t xml:space="preserve">node </w:t>
-      </w:r>
-      <w:proofErr w:type="spellStart"/>
-      <w:r>
-        <w:rPr>
-          <w:rFonts w:ascii="Times New Roman" w:hAnsi="Times New Roman"/>
-          <w:sz w:val="24"/>
-          <w:szCs w:val="24"/>
-        </w:rPr>
-        <w:t>terdiri</w:t>
-      </w:r>
-      <w:proofErr w:type="spellEnd"/>
-      <w:r>
-        <w:rPr>
-          <w:rFonts w:ascii="Times New Roman" w:hAnsi="Times New Roman"/>
-          <w:sz w:val="24"/>
-          <w:szCs w:val="24"/>
-        </w:rPr>
-        <w:t xml:space="preserve"> </w:t>
-      </w:r>
-      <w:proofErr w:type="spellStart"/>
-      <w:r>
-        <w:rPr>
-          <w:rFonts w:ascii="Times New Roman" w:hAnsi="Times New Roman"/>
-          <w:sz w:val="24"/>
-          <w:szCs w:val="24"/>
-        </w:rPr>
-        <w:t>dari</w:t>
-      </w:r>
-      <w:proofErr w:type="spellEnd"/>
-      <w:r>
-        <w:rPr>
-          <w:rFonts w:ascii="Times New Roman" w:hAnsi="Times New Roman"/>
-          <w:sz w:val="24"/>
-          <w:szCs w:val="24"/>
-        </w:rPr>
-        <w:t xml:space="preserve"> server, </w:t>
-      </w:r>
-      <w:r>
-        <w:rPr>
-          <w:rFonts w:ascii="Times New Roman" w:hAnsi="Times New Roman"/>
-          <w:i/>
-          <w:sz w:val="24"/>
-          <w:szCs w:val="24"/>
-        </w:rPr>
-        <w:t>workstation</w:t>
-      </w:r>
-      <w:r>
-        <w:rPr>
-          <w:rFonts w:ascii="Times New Roman" w:hAnsi="Times New Roman"/>
-          <w:sz w:val="24"/>
-          <w:szCs w:val="24"/>
-        </w:rPr>
-        <w:t xml:space="preserve">, </w:t>
-      </w:r>
-      <w:proofErr w:type="spellStart"/>
-      <w:r>
-        <w:rPr>
-          <w:rFonts w:ascii="Times New Roman" w:hAnsi="Times New Roman"/>
-          <w:sz w:val="24"/>
-          <w:szCs w:val="24"/>
-        </w:rPr>
-        <w:t>atau</w:t>
-      </w:r>
-      <w:proofErr w:type="spellEnd"/>
-      <w:r>
-        <w:rPr>
-          <w:rFonts w:ascii="Times New Roman" w:hAnsi="Times New Roman"/>
-          <w:sz w:val="24"/>
-          <w:szCs w:val="24"/>
-        </w:rPr>
-        <w:t xml:space="preserve"> </w:t>
-      </w:r>
-      <w:proofErr w:type="spellStart"/>
-      <w:r>
-        <w:rPr>
-          <w:rFonts w:ascii="Times New Roman" w:hAnsi="Times New Roman"/>
-          <w:sz w:val="24"/>
-          <w:szCs w:val="24"/>
-        </w:rPr>
-        <w:t>piranti</w:t>
-      </w:r>
-      <w:proofErr w:type="spellEnd"/>
-      <w:r>
-        <w:rPr>
-          <w:rFonts w:ascii="Times New Roman" w:hAnsi="Times New Roman"/>
-          <w:sz w:val="24"/>
-          <w:szCs w:val="24"/>
-        </w:rPr>
-        <w:t xml:space="preserve"> </w:t>
-      </w:r>
-      <w:proofErr w:type="spellStart"/>
-      <w:r>
-        <w:rPr>
-          <w:rFonts w:ascii="Times New Roman" w:hAnsi="Times New Roman"/>
-          <w:sz w:val="24"/>
-          <w:szCs w:val="24"/>
-        </w:rPr>
-        <w:t>keras</w:t>
-      </w:r>
-      <w:proofErr w:type="spellEnd"/>
-      <w:r>
-        <w:rPr>
-          <w:rFonts w:ascii="Times New Roman" w:hAnsi="Times New Roman"/>
-          <w:sz w:val="24"/>
-          <w:szCs w:val="24"/>
-        </w:rPr>
-        <w:t xml:space="preserve"> lain yang </w:t>
-      </w:r>
-      <w:proofErr w:type="spellStart"/>
-      <w:r>
-        <w:rPr>
-          <w:rFonts w:ascii="Times New Roman" w:hAnsi="Times New Roman"/>
-          <w:sz w:val="24"/>
-          <w:szCs w:val="24"/>
-        </w:rPr>
-        <w:t>digunakan</w:t>
-      </w:r>
-      <w:proofErr w:type="spellEnd"/>
-      <w:r>
-        <w:rPr>
-          <w:rFonts w:ascii="Times New Roman" w:hAnsi="Times New Roman"/>
-          <w:sz w:val="24"/>
-          <w:szCs w:val="24"/>
-        </w:rPr>
-        <w:t xml:space="preserve"> </w:t>
-      </w:r>
-      <w:proofErr w:type="spellStart"/>
-      <w:r>
-        <w:rPr>
-          <w:rFonts w:ascii="Times New Roman" w:hAnsi="Times New Roman"/>
-          <w:sz w:val="24"/>
-          <w:szCs w:val="24"/>
-        </w:rPr>
-        <w:t>untuk</w:t>
-      </w:r>
-      <w:proofErr w:type="spellEnd"/>
-      <w:r>
-        <w:rPr>
-          <w:rFonts w:ascii="Times New Roman" w:hAnsi="Times New Roman"/>
-          <w:sz w:val="24"/>
-          <w:szCs w:val="24"/>
-        </w:rPr>
-        <w:t xml:space="preserve"> </w:t>
-      </w:r>
-      <w:proofErr w:type="spellStart"/>
-      <w:r>
-        <w:rPr>
-          <w:rFonts w:ascii="Times New Roman" w:hAnsi="Times New Roman"/>
-          <w:sz w:val="24"/>
-          <w:szCs w:val="24"/>
-        </w:rPr>
-        <w:t>melakukan</w:t>
-      </w:r>
-      <w:proofErr w:type="spellEnd"/>
-      <w:r>
-        <w:rPr>
-          <w:rFonts w:ascii="Times New Roman" w:hAnsi="Times New Roman"/>
-          <w:sz w:val="24"/>
-          <w:szCs w:val="24"/>
-        </w:rPr>
-        <w:t xml:space="preserve"> </w:t>
-      </w:r>
-      <w:r>
-        <w:rPr>
-          <w:rFonts w:ascii="Times New Roman" w:hAnsi="Times New Roman"/>
-          <w:i/>
-          <w:sz w:val="24"/>
-          <w:szCs w:val="24"/>
-        </w:rPr>
-        <w:t xml:space="preserve">deploy </w:t>
-      </w:r>
-      <w:proofErr w:type="spellStart"/>
-      <w:r>
-        <w:rPr>
-          <w:rFonts w:ascii="Times New Roman" w:hAnsi="Times New Roman"/>
-          <w:sz w:val="24"/>
-          <w:szCs w:val="24"/>
-        </w:rPr>
-        <w:t>komponen</w:t>
-      </w:r>
-      <w:proofErr w:type="spellEnd"/>
-      <w:r>
-        <w:rPr>
-          <w:rFonts w:ascii="Times New Roman" w:hAnsi="Times New Roman"/>
-          <w:sz w:val="24"/>
-          <w:szCs w:val="24"/>
-        </w:rPr>
-        <w:t xml:space="preserve"> </w:t>
-      </w:r>
-      <w:proofErr w:type="spellStart"/>
-      <w:r>
-        <w:rPr>
-          <w:rFonts w:ascii="Times New Roman" w:hAnsi="Times New Roman"/>
-          <w:sz w:val="24"/>
-          <w:szCs w:val="24"/>
-        </w:rPr>
-        <w:t>dalam</w:t>
-      </w:r>
-      <w:proofErr w:type="spellEnd"/>
-      <w:r>
-        <w:rPr>
-          <w:rFonts w:ascii="Times New Roman" w:hAnsi="Times New Roman"/>
-          <w:sz w:val="24"/>
-          <w:szCs w:val="24"/>
-        </w:rPr>
-        <w:t xml:space="preserve"> </w:t>
-      </w:r>
-      <w:proofErr w:type="spellStart"/>
-      <w:r>
-        <w:rPr>
-          <w:rFonts w:ascii="Times New Roman" w:hAnsi="Times New Roman"/>
-          <w:sz w:val="24"/>
-          <w:szCs w:val="24"/>
-        </w:rPr>
-        <w:t>lingkungan</w:t>
-      </w:r>
-      <w:proofErr w:type="spellEnd"/>
-      <w:r>
-        <w:rPr>
-          <w:rFonts w:ascii="Times New Roman" w:hAnsi="Times New Roman"/>
-          <w:sz w:val="24"/>
-          <w:szCs w:val="24"/>
-        </w:rPr>
-        <w:t xml:space="preserve"> </w:t>
-      </w:r>
-      <w:proofErr w:type="spellStart"/>
-      <w:r>
-        <w:rPr>
-          <w:rFonts w:ascii="Times New Roman" w:hAnsi="Times New Roman"/>
-          <w:sz w:val="24"/>
-          <w:szCs w:val="24"/>
-        </w:rPr>
-        <w:t>sebenarnya</w:t>
-      </w:r>
-      <w:proofErr w:type="spellEnd"/>
-      <w:r>
-        <w:rPr>
-          <w:rFonts w:ascii="Times New Roman" w:hAnsi="Times New Roman"/>
-          <w:sz w:val="24"/>
-          <w:szCs w:val="24"/>
-        </w:rPr>
-        <w:t xml:space="preserve">. </w:t>
-      </w:r>
-      <w:proofErr w:type="spellStart"/>
-      <w:r>
-        <w:rPr>
-          <w:rFonts w:ascii="Times New Roman" w:hAnsi="Times New Roman"/>
-          <w:sz w:val="24"/>
-          <w:szCs w:val="24"/>
-        </w:rPr>
-        <w:t>Hubungan</w:t>
-      </w:r>
-      <w:proofErr w:type="spellEnd"/>
-      <w:r>
-        <w:rPr>
-          <w:rFonts w:ascii="Times New Roman" w:hAnsi="Times New Roman"/>
-          <w:sz w:val="24"/>
-          <w:szCs w:val="24"/>
-        </w:rPr>
-        <w:t xml:space="preserve"> </w:t>
-      </w:r>
-      <w:proofErr w:type="spellStart"/>
-      <w:r>
-        <w:rPr>
-          <w:rFonts w:ascii="Times New Roman" w:hAnsi="Times New Roman"/>
-          <w:sz w:val="24"/>
-          <w:szCs w:val="24"/>
-        </w:rPr>
-        <w:t>antar</w:t>
-      </w:r>
-      <w:proofErr w:type="spellEnd"/>
-      <w:r>
-        <w:rPr>
-          <w:rFonts w:ascii="Times New Roman" w:hAnsi="Times New Roman"/>
-          <w:sz w:val="24"/>
-          <w:szCs w:val="24"/>
-        </w:rPr>
-        <w:t xml:space="preserve"> node (</w:t>
-      </w:r>
-      <w:proofErr w:type="spellStart"/>
-      <w:r>
-        <w:rPr>
-          <w:rFonts w:ascii="Times New Roman" w:hAnsi="Times New Roman"/>
-          <w:sz w:val="24"/>
-          <w:szCs w:val="24"/>
-        </w:rPr>
-        <w:t>misal</w:t>
-      </w:r>
-      <w:r>
-        <w:rPr>
-          <w:rFonts w:ascii="Times New Roman" w:hAnsi="Times New Roman"/>
-          <w:sz w:val="24"/>
-          <w:szCs w:val="24"/>
-        </w:rPr>
-        <w:t>nya</w:t>
-      </w:r>
-      <w:proofErr w:type="spellEnd"/>
-      <w:r>
-        <w:rPr>
-          <w:rFonts w:ascii="Times New Roman" w:hAnsi="Times New Roman"/>
-          <w:sz w:val="24"/>
-          <w:szCs w:val="24"/>
-        </w:rPr>
-        <w:t xml:space="preserve"> TCP/IP) dan </w:t>
-      </w:r>
-      <w:r>
-        <w:rPr>
-          <w:rFonts w:ascii="Times New Roman" w:hAnsi="Times New Roman"/>
-          <w:i/>
-          <w:sz w:val="24"/>
-          <w:szCs w:val="24"/>
-        </w:rPr>
-        <w:t xml:space="preserve">requirement </w:t>
-      </w:r>
-      <w:proofErr w:type="spellStart"/>
-      <w:r>
-        <w:rPr>
-          <w:rFonts w:ascii="Times New Roman" w:hAnsi="Times New Roman"/>
-          <w:sz w:val="24"/>
-          <w:szCs w:val="24"/>
-        </w:rPr>
-        <w:t>dapat</w:t>
-      </w:r>
-      <w:proofErr w:type="spellEnd"/>
-      <w:r>
-        <w:rPr>
-          <w:rFonts w:ascii="Times New Roman" w:hAnsi="Times New Roman"/>
-          <w:sz w:val="24"/>
-          <w:szCs w:val="24"/>
-        </w:rPr>
-        <w:t xml:space="preserve"> </w:t>
-      </w:r>
-      <w:r>
-        <w:rPr>
-          <w:rFonts w:ascii="Times New Roman" w:hAnsi="Times New Roman"/>
-          <w:sz w:val="24"/>
-          <w:szCs w:val="24"/>
-        </w:rPr>
-        <w:t>pula</w:t>
-      </w:r>
-      <w:r>
-        <w:rPr>
-          <w:rFonts w:ascii="Times New Roman" w:hAnsi="Times New Roman"/>
-          <w:sz w:val="24"/>
-          <w:szCs w:val="24"/>
-        </w:rPr>
-        <w:t xml:space="preserve"> </w:t>
-      </w:r>
-      <w:proofErr w:type="spellStart"/>
-      <w:r>
-        <w:rPr>
-          <w:rFonts w:ascii="Times New Roman" w:hAnsi="Times New Roman"/>
-          <w:sz w:val="24"/>
-          <w:szCs w:val="24"/>
-        </w:rPr>
-        <w:t>didefinisikan</w:t>
-      </w:r>
-      <w:proofErr w:type="spellEnd"/>
-      <w:r>
-        <w:rPr>
-          <w:rFonts w:ascii="Times New Roman" w:hAnsi="Times New Roman"/>
-          <w:sz w:val="24"/>
-          <w:szCs w:val="24"/>
-        </w:rPr>
-        <w:t xml:space="preserve"> </w:t>
-      </w:r>
-      <w:proofErr w:type="spellStart"/>
-      <w:r>
-        <w:rPr>
-          <w:rFonts w:ascii="Times New Roman" w:hAnsi="Times New Roman"/>
-          <w:sz w:val="24"/>
-          <w:szCs w:val="24"/>
-        </w:rPr>
-        <w:t>dalam</w:t>
-      </w:r>
-      <w:proofErr w:type="spellEnd"/>
-      <w:r>
-        <w:rPr>
-          <w:rFonts w:ascii="Times New Roman" w:hAnsi="Times New Roman"/>
-          <w:sz w:val="24"/>
-          <w:szCs w:val="24"/>
-        </w:rPr>
-        <w:t xml:space="preserve"> diagram </w:t>
-      </w:r>
-      <w:proofErr w:type="spellStart"/>
-      <w:r>
-        <w:rPr>
-          <w:rFonts w:ascii="Times New Roman" w:hAnsi="Times New Roman"/>
-          <w:sz w:val="24"/>
-          <w:szCs w:val="24"/>
-        </w:rPr>
-        <w:t>ini</w:t>
-      </w:r>
-      <w:proofErr w:type="spellEnd"/>
-      <w:r>
-        <w:rPr>
-          <w:rFonts w:ascii="Times New Roman" w:hAnsi="Times New Roman"/>
-          <w:sz w:val="24"/>
-          <w:szCs w:val="24"/>
-        </w:rPr>
-        <w:t>. (</w:t>
-      </w:r>
-      <w:proofErr w:type="spellStart"/>
-      <w:r>
-        <w:rPr>
-          <w:rFonts w:ascii="Times New Roman" w:hAnsi="Times New Roman"/>
-          <w:sz w:val="24"/>
-          <w:szCs w:val="24"/>
-        </w:rPr>
-        <w:t>Dharwiyanti</w:t>
-      </w:r>
-      <w:proofErr w:type="spellEnd"/>
-      <w:r>
-        <w:rPr>
-          <w:rFonts w:ascii="Times New Roman" w:hAnsi="Times New Roman"/>
-          <w:sz w:val="24"/>
-          <w:szCs w:val="24"/>
-        </w:rPr>
-        <w:t xml:space="preserve"> :</w:t>
-      </w:r>
-      <w:r>
-        <w:rPr>
-          <w:rFonts w:ascii="Times New Roman" w:hAnsi="Times New Roman"/>
-          <w:spacing w:val="-2"/>
-          <w:sz w:val="24"/>
-          <w:szCs w:val="24"/>
-        </w:rPr>
-        <w:t xml:space="preserve"> </w:t>
-      </w:r>
-      <w:r>
-        <w:rPr>
-          <w:rFonts w:ascii="Times New Roman" w:hAnsi="Times New Roman"/>
-          <w:sz w:val="24"/>
-          <w:szCs w:val="24"/>
-        </w:rPr>
-        <w:t>2003)</w:t>
-      </w:r>
-    </w:p>
-    <w:p>
-      <w:pPr>
-        <w:shd w:val="clear" w:color="auto" w:fill="FFFFFF"/>
-        <w:spacing w:line="360" w:lineRule="auto"/>
-        <w:ind w:firstLine="709"/>
-        <w:jc w:val="both"/>
-        <w:rPr>
-          <w:rFonts w:ascii="Times New Roman" w:hAnsi="Times New Roman"/>
-          <w:sz w:val="24"/>
-          <w:szCs w:val="24"/>
-        </w:rPr>
-      </w:pPr>
-    </w:p>
-    <w:p>
-      <w:pPr>
-        <w:shd w:val="clear" w:color="auto" w:fill="FFFFFF"/>
-        <w:spacing w:line="360" w:lineRule="auto"/>
-        <w:jc w:val="both"/>
-        <w:rPr>
-          <w:rFonts w:ascii="Times New Roman" w:hAnsi="Times New Roman"/>
-          <w:sz w:val="24"/>
-          <w:szCs w:val="24"/>
-        </w:rPr>
-      </w:pPr>
-      <w:r>
-        <w:rPr>
-          <w:noProof/>
-        </w:rPr>
         <mc:AlternateContent>
           <mc:Choice Requires="wps">
             <w:drawing>
-              <wp:anchor distT="0" distB="0" distL="114300" distR="114300" simplePos="0" relativeHeight="251665408" behindDoc="0" locked="0" layoutInCell="1" allowOverlap="1" wp14:anchorId="31D719A1" wp14:editId="348B0E44">
+              <wp:anchor distT="0" distB="0" distL="114300" distR="114300" simplePos="0" relativeHeight="251665408" behindDoc="0" locked="0" layoutInCell="1" allowOverlap="1" wp14:anchorId="31D719A1" wp14:editId="0BD80E3F">
                 <wp:simplePos x="0" y="0"/>
                 <wp:positionH relativeFrom="column">
-                  <wp:posOffset>974090</wp:posOffset>
+                  <wp:posOffset>1099038</wp:posOffset>
                 </wp:positionH>
                 <wp:positionV relativeFrom="paragraph">
-                  <wp:posOffset>214851</wp:posOffset>
+                  <wp:posOffset>2304073</wp:posOffset>
                 </wp:positionV>
                 <wp:extent cx="3508375" cy="635"/>
-                <wp:effectExtent l="0" t="0" r="0" b="0"/>
+                <wp:effectExtent l="0" t="0" r="0" b="8255"/>
                 <wp:wrapNone/>
                 <wp:docPr id="18" name="Text Box 18"/>
                 <wp:cNvGraphicFramePr/>
@@ -36703,7 +35717,7 @@
           </mc:Choice>
           <mc:Fallback>
             <w:pict>
-              <v:shape w14:anchorId="31D719A1" id="Text Box 18" o:spid="_x0000_s1043" type="#_x0000_t202" style="position:absolute;left:0;text-align:left;margin-left:76.7pt;margin-top:16.9pt;width:276.25pt;height:.05pt;z-index:251665408;visibility:visible;mso-wrap-style:square;mso-wrap-distance-left:9pt;mso-wrap-distance-top:0;mso-wrap-distance-right:9pt;mso-wrap-distance-bottom:0;mso-position-horizontal:absolute;mso-position-horizontal-relative:text;mso-position-vertical:absolute;mso-position-vertical-relative:text;v-text-anchor:top" o:gfxdata="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" stroked="f">
+              <v:shape w14:anchorId="31D719A1" id="Text Box 18" o:spid="_x0000_s1043" type="#_x0000_t202" style="position:absolute;left:0;text-align:left;margin-left:86.55pt;margin-top:181.4pt;width:276.25pt;height:.05pt;z-index:251665408;visibility:visible;mso-wrap-style:square;mso-wrap-distance-left:9pt;mso-wrap-distance-top:0;mso-wrap-distance-right:9pt;mso-wrap-distance-bottom:0;mso-position-horizontal:absolute;mso-position-horizontal-relative:text;mso-position-vertical:absolute;mso-position-vertical-relative:text;v-text-anchor:top" o:gfxdata="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" stroked="f">
                 <v:textbox style="mso-fit-shape-to-text:t" inset="0,0,0,0">
                   <w:txbxContent>
                     <w:p>
@@ -36791,6 +35805,1063 @@
           </mc:Fallback>
         </mc:AlternateContent>
       </w:r>
+      <w:r>
+        <w:rPr>
+          <w:noProof/>
+        </w:rPr>
+        <w:drawing>
+          <wp:inline distT="0" distB="0" distL="0" distR="0" wp14:anchorId="2A145BA1" wp14:editId="5FC3EF94">
+            <wp:extent cx="4780294" cy="2292985"/>
+            <wp:effectExtent l="0" t="0" r="1270" b="0"/>
+            <wp:docPr id="29" name="Picture 29"/>
+            <wp:cNvGraphicFramePr>
+              <a:graphicFrameLocks xmlns:a="http://schemas.openxmlformats.org/drawingml/2006/main" noChangeAspect="1"/>
+            </wp:cNvGraphicFramePr>
+            <a:graphic xmlns:a="http://schemas.openxmlformats.org/drawingml/2006/main">
+              <a:graphicData uri="http://schemas.openxmlformats.org/drawingml/2006/picture">
+                <pic:pic xmlns:pic="http://schemas.openxmlformats.org/drawingml/2006/picture">
+                  <pic:nvPicPr>
+                    <pic:cNvPr id="0" name="Picture 17"/>
+                    <pic:cNvPicPr>
+                      <a:picLocks noChangeAspect="1" noChangeArrowheads="1"/>
+                    </pic:cNvPicPr>
+                  </pic:nvPicPr>
+                  <pic:blipFill rotWithShape="1">
+                    <a:blip r:embed="rId37" cstate="print">
+                      <a:extLst>
+                        <a:ext uri="{28A0092B-C50C-407E-A947-70E740481C1C}">
+                          <a14:useLocalDpi xmlns:a14="http://schemas.microsoft.com/office/drawing/2010/main" val="0"/>
+                        </a:ext>
+                      </a:extLst>
+                    </a:blip>
+                    <a:srcRect l="5163"/>
+                    <a:stretch/>
+                  </pic:blipFill>
+                  <pic:spPr bwMode="auto">
+                    <a:xfrm>
+                      <a:off x="0" y="0"/>
+                      <a:ext cx="4780373" cy="2293023"/>
+                    </a:xfrm>
+                    <a:prstGeom prst="rect">
+                      <a:avLst/>
+                    </a:prstGeom>
+                    <a:noFill/>
+                    <a:ln>
+                      <a:noFill/>
+                    </a:ln>
+                    <a:extLst>
+                      <a:ext uri="{53640926-AAD7-44D8-BBD7-CCE9431645EC}">
+                        <a14:shadowObscured xmlns:a14="http://schemas.microsoft.com/office/drawing/2010/main"/>
+                      </a:ext>
+                    </a:extLst>
+                  </pic:spPr>
+                </pic:pic>
+              </a:graphicData>
+            </a:graphic>
+          </wp:inline>
+        </w:drawing>
+      </w:r>
+    </w:p>
+    <w:p>
+      <w:pPr>
+        <w:shd w:val="clear" w:color="auto" w:fill="FFFFFF"/>
+        <w:spacing w:line="360" w:lineRule="auto"/>
+        <w:ind w:firstLine="709"/>
+        <w:jc w:val="both"/>
+        <w:rPr>
+          <w:rFonts w:ascii="Times New Roman" w:hAnsi="Times New Roman"/>
+          <w:sz w:val="24"/>
+          <w:szCs w:val="24"/>
+        </w:rPr>
+      </w:pPr>
+    </w:p>
+    <w:p>
+      <w:pPr>
+        <w:shd w:val="clear" w:color="auto" w:fill="FFFFFF"/>
+        <w:spacing w:line="360" w:lineRule="auto"/>
+        <w:ind w:firstLine="709"/>
+        <w:jc w:val="both"/>
+        <w:rPr>
+          <w:rFonts w:ascii="Times New Roman" w:hAnsi="Times New Roman"/>
+          <w:sz w:val="24"/>
+          <w:szCs w:val="24"/>
+        </w:rPr>
+      </w:pPr>
+      <w:r>
+        <w:rPr>
+          <w:rFonts w:ascii="Times New Roman" w:hAnsi="Times New Roman"/>
+          <w:sz w:val="24"/>
+          <w:szCs w:val="24"/>
+        </w:rPr>
+        <w:t xml:space="preserve">Deployment/physical diagram </w:t>
+      </w:r>
+      <w:proofErr w:type="spellStart"/>
+      <w:r>
+        <w:rPr>
+          <w:rFonts w:ascii="Times New Roman" w:hAnsi="Times New Roman"/>
+          <w:sz w:val="24"/>
+          <w:szCs w:val="24"/>
+        </w:rPr>
+        <w:t>menggambarkan</w:t>
+      </w:r>
+      <w:proofErr w:type="spellEnd"/>
+      <w:r>
+        <w:rPr>
+          <w:rFonts w:ascii="Times New Roman" w:hAnsi="Times New Roman"/>
+          <w:sz w:val="24"/>
+          <w:szCs w:val="24"/>
+        </w:rPr>
+        <w:t xml:space="preserve"> detail </w:t>
+      </w:r>
+      <w:proofErr w:type="spellStart"/>
+      <w:r>
+        <w:rPr>
+          <w:rFonts w:ascii="Times New Roman" w:hAnsi="Times New Roman"/>
+          <w:sz w:val="24"/>
+          <w:szCs w:val="24"/>
+        </w:rPr>
+        <w:t>bagaimana</w:t>
+      </w:r>
+      <w:proofErr w:type="spellEnd"/>
+      <w:r>
+        <w:rPr>
+          <w:rFonts w:ascii="Times New Roman" w:hAnsi="Times New Roman"/>
+          <w:sz w:val="24"/>
+          <w:szCs w:val="24"/>
+        </w:rPr>
+        <w:t xml:space="preserve"> </w:t>
+      </w:r>
+      <w:proofErr w:type="spellStart"/>
+      <w:r>
+        <w:rPr>
+          <w:rFonts w:ascii="Times New Roman" w:hAnsi="Times New Roman"/>
+          <w:sz w:val="24"/>
+          <w:szCs w:val="24"/>
+        </w:rPr>
+        <w:t>suatu</w:t>
+      </w:r>
+      <w:proofErr w:type="spellEnd"/>
+      <w:r>
+        <w:rPr>
+          <w:rFonts w:ascii="Times New Roman" w:hAnsi="Times New Roman"/>
+          <w:sz w:val="24"/>
+          <w:szCs w:val="24"/>
+        </w:rPr>
+        <w:t xml:space="preserve"> </w:t>
+      </w:r>
+      <w:proofErr w:type="spellStart"/>
+      <w:r>
+        <w:rPr>
+          <w:rFonts w:ascii="Times New Roman" w:hAnsi="Times New Roman"/>
+          <w:sz w:val="24"/>
+          <w:szCs w:val="24"/>
+        </w:rPr>
+        <w:t>komponen</w:t>
+      </w:r>
+      <w:proofErr w:type="spellEnd"/>
+      <w:r>
+        <w:rPr>
+          <w:rFonts w:ascii="Times New Roman" w:hAnsi="Times New Roman"/>
+          <w:sz w:val="24"/>
+          <w:szCs w:val="24"/>
+        </w:rPr>
+        <w:t xml:space="preserve"> di-</w:t>
+      </w:r>
+      <w:r>
+        <w:rPr>
+          <w:rFonts w:ascii="Times New Roman" w:hAnsi="Times New Roman"/>
+          <w:i/>
+          <w:sz w:val="24"/>
+          <w:szCs w:val="24"/>
+        </w:rPr>
+        <w:t xml:space="preserve">deploy </w:t>
+      </w:r>
+      <w:proofErr w:type="spellStart"/>
+      <w:r>
+        <w:rPr>
+          <w:rFonts w:ascii="Times New Roman" w:hAnsi="Times New Roman"/>
+          <w:sz w:val="24"/>
+          <w:szCs w:val="24"/>
+        </w:rPr>
+        <w:t>dalam</w:t>
+      </w:r>
+      <w:proofErr w:type="spellEnd"/>
+      <w:r>
+        <w:rPr>
+          <w:rFonts w:ascii="Times New Roman" w:hAnsi="Times New Roman"/>
+          <w:sz w:val="24"/>
+          <w:szCs w:val="24"/>
+        </w:rPr>
+        <w:t xml:space="preserve"> </w:t>
+      </w:r>
+      <w:proofErr w:type="spellStart"/>
+      <w:r>
+        <w:rPr>
+          <w:rFonts w:ascii="Times New Roman" w:hAnsi="Times New Roman"/>
+          <w:sz w:val="24"/>
+          <w:szCs w:val="24"/>
+        </w:rPr>
+        <w:t>infrastruktur</w:t>
+      </w:r>
+      <w:proofErr w:type="spellEnd"/>
+      <w:r>
+        <w:rPr>
+          <w:rFonts w:ascii="Times New Roman" w:hAnsi="Times New Roman"/>
+          <w:sz w:val="24"/>
+          <w:szCs w:val="24"/>
+        </w:rPr>
+        <w:t xml:space="preserve"> </w:t>
+      </w:r>
+      <w:proofErr w:type="spellStart"/>
+      <w:r>
+        <w:rPr>
+          <w:rFonts w:ascii="Times New Roman" w:hAnsi="Times New Roman"/>
+          <w:sz w:val="24"/>
+          <w:szCs w:val="24"/>
+        </w:rPr>
+        <w:t>sistem</w:t>
+      </w:r>
+      <w:proofErr w:type="spellEnd"/>
+      <w:r>
+        <w:rPr>
+          <w:rFonts w:ascii="Times New Roman" w:hAnsi="Times New Roman"/>
+          <w:sz w:val="24"/>
+          <w:szCs w:val="24"/>
+        </w:rPr>
+        <w:t xml:space="preserve">, </w:t>
+      </w:r>
+      <w:proofErr w:type="spellStart"/>
+      <w:r>
+        <w:rPr>
+          <w:rFonts w:ascii="Times New Roman" w:hAnsi="Times New Roman"/>
+          <w:sz w:val="24"/>
+          <w:szCs w:val="24"/>
+        </w:rPr>
+        <w:t>dimana</w:t>
+      </w:r>
+      <w:proofErr w:type="spellEnd"/>
+      <w:r>
+        <w:rPr>
+          <w:rFonts w:ascii="Times New Roman" w:hAnsi="Times New Roman"/>
+          <w:sz w:val="24"/>
+          <w:szCs w:val="24"/>
+        </w:rPr>
+        <w:t xml:space="preserve"> </w:t>
+      </w:r>
+      <w:proofErr w:type="spellStart"/>
+      <w:r>
+        <w:rPr>
+          <w:rFonts w:ascii="Times New Roman" w:hAnsi="Times New Roman"/>
+          <w:sz w:val="24"/>
+          <w:szCs w:val="24"/>
+        </w:rPr>
+        <w:t>komponen</w:t>
+      </w:r>
+      <w:proofErr w:type="spellEnd"/>
+      <w:r>
+        <w:rPr>
+          <w:rFonts w:ascii="Times New Roman" w:hAnsi="Times New Roman"/>
+          <w:sz w:val="24"/>
+          <w:szCs w:val="24"/>
+        </w:rPr>
+        <w:t xml:space="preserve"> </w:t>
+      </w:r>
+      <w:proofErr w:type="spellStart"/>
+      <w:r>
+        <w:rPr>
+          <w:rFonts w:ascii="Times New Roman" w:hAnsi="Times New Roman"/>
+          <w:sz w:val="24"/>
+          <w:szCs w:val="24"/>
+        </w:rPr>
+        <w:t>akan</w:t>
+      </w:r>
+      <w:proofErr w:type="spellEnd"/>
+      <w:r>
+        <w:rPr>
+          <w:rFonts w:ascii="Times New Roman" w:hAnsi="Times New Roman"/>
+          <w:sz w:val="24"/>
+          <w:szCs w:val="24"/>
+        </w:rPr>
+        <w:t xml:space="preserve"> </w:t>
+      </w:r>
+      <w:proofErr w:type="spellStart"/>
+      <w:r>
+        <w:rPr>
+          <w:rFonts w:ascii="Times New Roman" w:hAnsi="Times New Roman"/>
+          <w:sz w:val="24"/>
+          <w:szCs w:val="24"/>
+        </w:rPr>
+        <w:t>terletak</w:t>
+      </w:r>
+      <w:proofErr w:type="spellEnd"/>
+      <w:r>
+        <w:rPr>
+          <w:rFonts w:ascii="Times New Roman" w:hAnsi="Times New Roman"/>
+          <w:sz w:val="24"/>
+          <w:szCs w:val="24"/>
+        </w:rPr>
+        <w:t xml:space="preserve"> (pada </w:t>
+      </w:r>
+      <w:proofErr w:type="spellStart"/>
+      <w:r>
+        <w:rPr>
+          <w:rFonts w:ascii="Times New Roman" w:hAnsi="Times New Roman"/>
+          <w:sz w:val="24"/>
+          <w:szCs w:val="24"/>
+        </w:rPr>
+        <w:t>mesin</w:t>
+      </w:r>
+      <w:proofErr w:type="spellEnd"/>
+      <w:r>
+        <w:rPr>
+          <w:rFonts w:ascii="Times New Roman" w:hAnsi="Times New Roman"/>
+          <w:sz w:val="24"/>
+          <w:szCs w:val="24"/>
+        </w:rPr>
+        <w:t xml:space="preserve">, server </w:t>
+      </w:r>
+      <w:proofErr w:type="spellStart"/>
+      <w:r>
+        <w:rPr>
+          <w:rFonts w:ascii="Times New Roman" w:hAnsi="Times New Roman"/>
+          <w:sz w:val="24"/>
+          <w:szCs w:val="24"/>
+        </w:rPr>
+        <w:t>atau</w:t>
+      </w:r>
+      <w:proofErr w:type="spellEnd"/>
+      <w:r>
+        <w:rPr>
+          <w:rFonts w:ascii="Times New Roman" w:hAnsi="Times New Roman"/>
+          <w:sz w:val="24"/>
+          <w:szCs w:val="24"/>
+        </w:rPr>
+        <w:t xml:space="preserve"> </w:t>
+      </w:r>
+      <w:proofErr w:type="spellStart"/>
+      <w:r>
+        <w:rPr>
+          <w:rFonts w:ascii="Times New Roman" w:hAnsi="Times New Roman"/>
+          <w:sz w:val="24"/>
+          <w:szCs w:val="24"/>
+        </w:rPr>
+        <w:t>piranti</w:t>
+      </w:r>
+      <w:proofErr w:type="spellEnd"/>
+      <w:r>
+        <w:rPr>
+          <w:rFonts w:ascii="Times New Roman" w:hAnsi="Times New Roman"/>
+          <w:sz w:val="24"/>
+          <w:szCs w:val="24"/>
+        </w:rPr>
+        <w:t xml:space="preserve"> </w:t>
+      </w:r>
+      <w:proofErr w:type="spellStart"/>
+      <w:r>
+        <w:rPr>
+          <w:rFonts w:ascii="Times New Roman" w:hAnsi="Times New Roman"/>
+          <w:sz w:val="24"/>
+          <w:szCs w:val="24"/>
+        </w:rPr>
+        <w:t>keras</w:t>
+      </w:r>
+      <w:proofErr w:type="spellEnd"/>
+      <w:r>
+        <w:rPr>
+          <w:rFonts w:ascii="Times New Roman" w:hAnsi="Times New Roman"/>
+          <w:sz w:val="24"/>
+          <w:szCs w:val="24"/>
+        </w:rPr>
+        <w:t xml:space="preserve"> </w:t>
+      </w:r>
+      <w:proofErr w:type="spellStart"/>
+      <w:r>
+        <w:rPr>
+          <w:rFonts w:ascii="Times New Roman" w:hAnsi="Times New Roman"/>
+          <w:sz w:val="24"/>
+          <w:szCs w:val="24"/>
+        </w:rPr>
+        <w:t>apa</w:t>
+      </w:r>
+      <w:proofErr w:type="spellEnd"/>
+      <w:r>
+        <w:rPr>
+          <w:rFonts w:ascii="Times New Roman" w:hAnsi="Times New Roman"/>
+          <w:sz w:val="24"/>
+          <w:szCs w:val="24"/>
+        </w:rPr>
+        <w:t xml:space="preserve">), </w:t>
+      </w:r>
+      <w:r>
+        <w:rPr>
+          <w:rFonts w:ascii="Times New Roman" w:hAnsi="Times New Roman"/>
+          <w:sz w:val="24"/>
+          <w:szCs w:val="24"/>
+        </w:rPr>
+        <w:t xml:space="preserve">dan </w:t>
+      </w:r>
+      <w:proofErr w:type="spellStart"/>
+      <w:r>
+        <w:rPr>
+          <w:rFonts w:ascii="Times New Roman" w:hAnsi="Times New Roman"/>
+          <w:sz w:val="24"/>
+          <w:szCs w:val="24"/>
+        </w:rPr>
+        <w:t>bagaimana</w:t>
+      </w:r>
+      <w:proofErr w:type="spellEnd"/>
+      <w:r>
+        <w:rPr>
+          <w:rFonts w:ascii="Times New Roman" w:hAnsi="Times New Roman"/>
+          <w:sz w:val="24"/>
+          <w:szCs w:val="24"/>
+        </w:rPr>
+        <w:t xml:space="preserve"> </w:t>
+      </w:r>
+      <w:proofErr w:type="spellStart"/>
+      <w:r>
+        <w:rPr>
+          <w:rFonts w:ascii="Times New Roman" w:hAnsi="Times New Roman"/>
+          <w:sz w:val="24"/>
+          <w:szCs w:val="24"/>
+        </w:rPr>
+        <w:t>kemampuan</w:t>
+      </w:r>
+      <w:proofErr w:type="spellEnd"/>
+      <w:r>
+        <w:rPr>
+          <w:rFonts w:ascii="Times New Roman" w:hAnsi="Times New Roman"/>
+          <w:sz w:val="24"/>
+          <w:szCs w:val="24"/>
+        </w:rPr>
+        <w:t xml:space="preserve"> </w:t>
+      </w:r>
+      <w:proofErr w:type="spellStart"/>
+      <w:r>
+        <w:rPr>
+          <w:rFonts w:ascii="Times New Roman" w:hAnsi="Times New Roman"/>
+          <w:sz w:val="24"/>
+          <w:szCs w:val="24"/>
+        </w:rPr>
+        <w:t>jaringan</w:t>
+      </w:r>
+      <w:proofErr w:type="spellEnd"/>
+      <w:r>
+        <w:rPr>
+          <w:rFonts w:ascii="Times New Roman" w:hAnsi="Times New Roman"/>
+          <w:sz w:val="24"/>
+          <w:szCs w:val="24"/>
+        </w:rPr>
+        <w:t xml:space="preserve"> </w:t>
+      </w:r>
+      <w:r>
+        <w:rPr>
+          <w:rFonts w:ascii="Times New Roman" w:hAnsi="Times New Roman" w:cs="Times New Roman"/>
+          <w:sz w:val="24"/>
+          <w:szCs w:val="24"/>
+        </w:rPr>
+        <w:t>pada</w:t>
+      </w:r>
+      <w:r>
+        <w:rPr>
+          <w:rFonts w:ascii="Times New Roman" w:hAnsi="Times New Roman"/>
+          <w:sz w:val="24"/>
+          <w:szCs w:val="24"/>
+        </w:rPr>
+        <w:t xml:space="preserve"> </w:t>
+      </w:r>
+      <w:proofErr w:type="spellStart"/>
+      <w:r>
+        <w:rPr>
+          <w:rFonts w:ascii="Times New Roman" w:hAnsi="Times New Roman"/>
+          <w:sz w:val="24"/>
+          <w:szCs w:val="24"/>
+        </w:rPr>
+        <w:t>lokasi</w:t>
+      </w:r>
+      <w:proofErr w:type="spellEnd"/>
+      <w:r>
+        <w:rPr>
+          <w:rFonts w:ascii="Times New Roman" w:hAnsi="Times New Roman"/>
+          <w:sz w:val="24"/>
+          <w:szCs w:val="24"/>
+        </w:rPr>
+        <w:t xml:space="preserve"> </w:t>
+      </w:r>
+      <w:proofErr w:type="spellStart"/>
+      <w:r>
+        <w:rPr>
+          <w:rFonts w:ascii="Times New Roman" w:hAnsi="Times New Roman"/>
+          <w:sz w:val="24"/>
+          <w:szCs w:val="24"/>
+        </w:rPr>
+        <w:t>tersebut</w:t>
+      </w:r>
+      <w:proofErr w:type="spellEnd"/>
+      <w:r>
+        <w:rPr>
+          <w:rFonts w:ascii="Times New Roman" w:hAnsi="Times New Roman"/>
+          <w:sz w:val="24"/>
+          <w:szCs w:val="24"/>
+        </w:rPr>
+        <w:t xml:space="preserve">, </w:t>
+      </w:r>
+      <w:proofErr w:type="spellStart"/>
+      <w:r>
+        <w:rPr>
+          <w:rFonts w:ascii="Times New Roman" w:hAnsi="Times New Roman"/>
+          <w:sz w:val="24"/>
+          <w:szCs w:val="24"/>
+        </w:rPr>
+        <w:t>spesifikasi</w:t>
+      </w:r>
+      <w:proofErr w:type="spellEnd"/>
+      <w:r>
+        <w:rPr>
+          <w:rFonts w:ascii="Times New Roman" w:hAnsi="Times New Roman"/>
+          <w:sz w:val="24"/>
+          <w:szCs w:val="24"/>
+        </w:rPr>
+        <w:t xml:space="preserve">, server, </w:t>
+      </w:r>
+      <w:proofErr w:type="spellStart"/>
+      <w:r>
+        <w:rPr>
+          <w:rFonts w:ascii="Times New Roman" w:hAnsi="Times New Roman"/>
+          <w:sz w:val="24"/>
+          <w:szCs w:val="24"/>
+        </w:rPr>
+        <w:t>serta</w:t>
+      </w:r>
+      <w:proofErr w:type="spellEnd"/>
+      <w:r>
+        <w:rPr>
+          <w:rFonts w:ascii="Times New Roman" w:hAnsi="Times New Roman"/>
+          <w:sz w:val="24"/>
+          <w:szCs w:val="24"/>
+        </w:rPr>
+        <w:t xml:space="preserve"> </w:t>
+      </w:r>
+      <w:proofErr w:type="spellStart"/>
+      <w:r>
+        <w:rPr>
+          <w:rFonts w:ascii="Times New Roman" w:hAnsi="Times New Roman"/>
+          <w:sz w:val="24"/>
+          <w:szCs w:val="24"/>
+        </w:rPr>
+        <w:t>hal-hal</w:t>
+      </w:r>
+      <w:proofErr w:type="spellEnd"/>
+      <w:r>
+        <w:rPr>
+          <w:rFonts w:ascii="Times New Roman" w:hAnsi="Times New Roman"/>
+          <w:sz w:val="24"/>
+          <w:szCs w:val="24"/>
+        </w:rPr>
+        <w:t xml:space="preserve"> lain yang </w:t>
+      </w:r>
+      <w:proofErr w:type="spellStart"/>
+      <w:r>
+        <w:rPr>
+          <w:rFonts w:ascii="Times New Roman" w:hAnsi="Times New Roman"/>
+          <w:sz w:val="24"/>
+          <w:szCs w:val="24"/>
+        </w:rPr>
+        <w:t>bersifat</w:t>
+      </w:r>
+      <w:proofErr w:type="spellEnd"/>
+      <w:r>
+        <w:rPr>
+          <w:rFonts w:ascii="Times New Roman" w:hAnsi="Times New Roman"/>
+          <w:sz w:val="24"/>
+          <w:szCs w:val="24"/>
+        </w:rPr>
+        <w:t xml:space="preserve"> </w:t>
+      </w:r>
+      <w:proofErr w:type="spellStart"/>
+      <w:r>
+        <w:rPr>
+          <w:rFonts w:ascii="Times New Roman" w:hAnsi="Times New Roman"/>
+          <w:sz w:val="24"/>
+          <w:szCs w:val="24"/>
+        </w:rPr>
+        <w:t>fisik</w:t>
+      </w:r>
+      <w:proofErr w:type="spellEnd"/>
+      <w:r>
+        <w:rPr>
+          <w:rFonts w:ascii="Times New Roman" w:hAnsi="Times New Roman"/>
+          <w:sz w:val="24"/>
+          <w:szCs w:val="24"/>
+        </w:rPr>
+        <w:t xml:space="preserve">. </w:t>
+      </w:r>
+      <w:proofErr w:type="spellStart"/>
+      <w:r>
+        <w:rPr>
+          <w:rFonts w:ascii="Times New Roman" w:hAnsi="Times New Roman"/>
+          <w:sz w:val="24"/>
+          <w:szCs w:val="24"/>
+        </w:rPr>
+        <w:t>Sebuah</w:t>
+      </w:r>
+      <w:proofErr w:type="spellEnd"/>
+      <w:r>
+        <w:rPr>
+          <w:rFonts w:ascii="Times New Roman" w:hAnsi="Times New Roman"/>
+          <w:sz w:val="24"/>
+          <w:szCs w:val="24"/>
+        </w:rPr>
+        <w:t xml:space="preserve"> </w:t>
+      </w:r>
+      <w:r>
+        <w:rPr>
+          <w:rFonts w:ascii="Times New Roman" w:hAnsi="Times New Roman"/>
+          <w:i/>
+          <w:sz w:val="24"/>
+          <w:szCs w:val="24"/>
+        </w:rPr>
+        <w:lastRenderedPageBreak/>
+        <w:t xml:space="preserve">node </w:t>
+      </w:r>
+      <w:proofErr w:type="spellStart"/>
+      <w:r>
+        <w:rPr>
+          <w:rFonts w:ascii="Times New Roman" w:hAnsi="Times New Roman"/>
+          <w:sz w:val="24"/>
+          <w:szCs w:val="24"/>
+        </w:rPr>
+        <w:t>terdiri</w:t>
+      </w:r>
+      <w:proofErr w:type="spellEnd"/>
+      <w:r>
+        <w:rPr>
+          <w:rFonts w:ascii="Times New Roman" w:hAnsi="Times New Roman"/>
+          <w:sz w:val="24"/>
+          <w:szCs w:val="24"/>
+        </w:rPr>
+        <w:t xml:space="preserve"> </w:t>
+      </w:r>
+      <w:proofErr w:type="spellStart"/>
+      <w:r>
+        <w:rPr>
+          <w:rFonts w:ascii="Times New Roman" w:hAnsi="Times New Roman"/>
+          <w:sz w:val="24"/>
+          <w:szCs w:val="24"/>
+        </w:rPr>
+        <w:t>dari</w:t>
+      </w:r>
+      <w:proofErr w:type="spellEnd"/>
+      <w:r>
+        <w:rPr>
+          <w:rFonts w:ascii="Times New Roman" w:hAnsi="Times New Roman"/>
+          <w:sz w:val="24"/>
+          <w:szCs w:val="24"/>
+        </w:rPr>
+        <w:t xml:space="preserve"> server, </w:t>
+      </w:r>
+      <w:r>
+        <w:rPr>
+          <w:rFonts w:ascii="Times New Roman" w:hAnsi="Times New Roman"/>
+          <w:i/>
+          <w:sz w:val="24"/>
+          <w:szCs w:val="24"/>
+        </w:rPr>
+        <w:t>workstation</w:t>
+      </w:r>
+      <w:r>
+        <w:rPr>
+          <w:rFonts w:ascii="Times New Roman" w:hAnsi="Times New Roman"/>
+          <w:sz w:val="24"/>
+          <w:szCs w:val="24"/>
+        </w:rPr>
+        <w:t xml:space="preserve">, </w:t>
+      </w:r>
+      <w:proofErr w:type="spellStart"/>
+      <w:r>
+        <w:rPr>
+          <w:rFonts w:ascii="Times New Roman" w:hAnsi="Times New Roman"/>
+          <w:sz w:val="24"/>
+          <w:szCs w:val="24"/>
+        </w:rPr>
+        <w:t>atau</w:t>
+      </w:r>
+      <w:proofErr w:type="spellEnd"/>
+      <w:r>
+        <w:rPr>
+          <w:rFonts w:ascii="Times New Roman" w:hAnsi="Times New Roman"/>
+          <w:sz w:val="24"/>
+          <w:szCs w:val="24"/>
+        </w:rPr>
+        <w:t xml:space="preserve"> </w:t>
+      </w:r>
+      <w:proofErr w:type="spellStart"/>
+      <w:r>
+        <w:rPr>
+          <w:rFonts w:ascii="Times New Roman" w:hAnsi="Times New Roman"/>
+          <w:sz w:val="24"/>
+          <w:szCs w:val="24"/>
+        </w:rPr>
+        <w:t>piranti</w:t>
+      </w:r>
+      <w:proofErr w:type="spellEnd"/>
+      <w:r>
+        <w:rPr>
+          <w:rFonts w:ascii="Times New Roman" w:hAnsi="Times New Roman"/>
+          <w:sz w:val="24"/>
+          <w:szCs w:val="24"/>
+        </w:rPr>
+        <w:t xml:space="preserve"> </w:t>
+      </w:r>
+      <w:proofErr w:type="spellStart"/>
+      <w:r>
+        <w:rPr>
+          <w:rFonts w:ascii="Times New Roman" w:hAnsi="Times New Roman"/>
+          <w:sz w:val="24"/>
+          <w:szCs w:val="24"/>
+        </w:rPr>
+        <w:t>keras</w:t>
+      </w:r>
+      <w:proofErr w:type="spellEnd"/>
+      <w:r>
+        <w:rPr>
+          <w:rFonts w:ascii="Times New Roman" w:hAnsi="Times New Roman"/>
+          <w:sz w:val="24"/>
+          <w:szCs w:val="24"/>
+        </w:rPr>
+        <w:t xml:space="preserve"> lain yang </w:t>
+      </w:r>
+      <w:proofErr w:type="spellStart"/>
+      <w:r>
+        <w:rPr>
+          <w:rFonts w:ascii="Times New Roman" w:hAnsi="Times New Roman"/>
+          <w:sz w:val="24"/>
+          <w:szCs w:val="24"/>
+        </w:rPr>
+        <w:t>digunakan</w:t>
+      </w:r>
+      <w:proofErr w:type="spellEnd"/>
+      <w:r>
+        <w:rPr>
+          <w:rFonts w:ascii="Times New Roman" w:hAnsi="Times New Roman"/>
+          <w:sz w:val="24"/>
+          <w:szCs w:val="24"/>
+        </w:rPr>
+        <w:t xml:space="preserve"> </w:t>
+      </w:r>
+      <w:proofErr w:type="spellStart"/>
+      <w:r>
+        <w:rPr>
+          <w:rFonts w:ascii="Times New Roman" w:hAnsi="Times New Roman"/>
+          <w:sz w:val="24"/>
+          <w:szCs w:val="24"/>
+        </w:rPr>
+        <w:t>untuk</w:t>
+      </w:r>
+      <w:proofErr w:type="spellEnd"/>
+      <w:r>
+        <w:rPr>
+          <w:rFonts w:ascii="Times New Roman" w:hAnsi="Times New Roman"/>
+          <w:sz w:val="24"/>
+          <w:szCs w:val="24"/>
+        </w:rPr>
+        <w:t xml:space="preserve"> </w:t>
+      </w:r>
+      <w:proofErr w:type="spellStart"/>
+      <w:r>
+        <w:rPr>
+          <w:rFonts w:ascii="Times New Roman" w:hAnsi="Times New Roman"/>
+          <w:sz w:val="24"/>
+          <w:szCs w:val="24"/>
+        </w:rPr>
+        <w:t>melakukan</w:t>
+      </w:r>
+      <w:proofErr w:type="spellEnd"/>
+      <w:r>
+        <w:rPr>
+          <w:rFonts w:ascii="Times New Roman" w:hAnsi="Times New Roman"/>
+          <w:sz w:val="24"/>
+          <w:szCs w:val="24"/>
+        </w:rPr>
+        <w:t xml:space="preserve"> </w:t>
+      </w:r>
+      <w:r>
+        <w:rPr>
+          <w:rFonts w:ascii="Times New Roman" w:hAnsi="Times New Roman"/>
+          <w:i/>
+          <w:sz w:val="24"/>
+          <w:szCs w:val="24"/>
+        </w:rPr>
+        <w:t xml:space="preserve">deploy </w:t>
+      </w:r>
+      <w:proofErr w:type="spellStart"/>
+      <w:r>
+        <w:rPr>
+          <w:rFonts w:ascii="Times New Roman" w:hAnsi="Times New Roman"/>
+          <w:sz w:val="24"/>
+          <w:szCs w:val="24"/>
+        </w:rPr>
+        <w:t>komponen</w:t>
+      </w:r>
+      <w:proofErr w:type="spellEnd"/>
+      <w:r>
+        <w:rPr>
+          <w:rFonts w:ascii="Times New Roman" w:hAnsi="Times New Roman"/>
+          <w:sz w:val="24"/>
+          <w:szCs w:val="24"/>
+        </w:rPr>
+        <w:t xml:space="preserve"> </w:t>
+      </w:r>
+      <w:proofErr w:type="spellStart"/>
+      <w:r>
+        <w:rPr>
+          <w:rFonts w:ascii="Times New Roman" w:hAnsi="Times New Roman"/>
+          <w:sz w:val="24"/>
+          <w:szCs w:val="24"/>
+        </w:rPr>
+        <w:t>dalam</w:t>
+      </w:r>
+      <w:proofErr w:type="spellEnd"/>
+      <w:r>
+        <w:rPr>
+          <w:rFonts w:ascii="Times New Roman" w:hAnsi="Times New Roman"/>
+          <w:sz w:val="24"/>
+          <w:szCs w:val="24"/>
+        </w:rPr>
+        <w:t xml:space="preserve"> </w:t>
+      </w:r>
+      <w:proofErr w:type="spellStart"/>
+      <w:r>
+        <w:rPr>
+          <w:rFonts w:ascii="Times New Roman" w:hAnsi="Times New Roman"/>
+          <w:sz w:val="24"/>
+          <w:szCs w:val="24"/>
+        </w:rPr>
+        <w:t>lingkungan</w:t>
+      </w:r>
+      <w:proofErr w:type="spellEnd"/>
+      <w:r>
+        <w:rPr>
+          <w:rFonts w:ascii="Times New Roman" w:hAnsi="Times New Roman"/>
+          <w:sz w:val="24"/>
+          <w:szCs w:val="24"/>
+        </w:rPr>
+        <w:t xml:space="preserve"> </w:t>
+      </w:r>
+      <w:proofErr w:type="spellStart"/>
+      <w:r>
+        <w:rPr>
+          <w:rFonts w:ascii="Times New Roman" w:hAnsi="Times New Roman"/>
+          <w:sz w:val="24"/>
+          <w:szCs w:val="24"/>
+        </w:rPr>
+        <w:t>sebenarnya</w:t>
+      </w:r>
+      <w:proofErr w:type="spellEnd"/>
+      <w:r>
+        <w:rPr>
+          <w:rFonts w:ascii="Times New Roman" w:hAnsi="Times New Roman"/>
+          <w:sz w:val="24"/>
+          <w:szCs w:val="24"/>
+        </w:rPr>
+        <w:t xml:space="preserve">. </w:t>
+      </w:r>
+      <w:proofErr w:type="spellStart"/>
+      <w:r>
+        <w:rPr>
+          <w:rFonts w:ascii="Times New Roman" w:hAnsi="Times New Roman"/>
+          <w:sz w:val="24"/>
+          <w:szCs w:val="24"/>
+        </w:rPr>
+        <w:t>Hubungan</w:t>
+      </w:r>
+      <w:proofErr w:type="spellEnd"/>
+      <w:r>
+        <w:rPr>
+          <w:rFonts w:ascii="Times New Roman" w:hAnsi="Times New Roman"/>
+          <w:sz w:val="24"/>
+          <w:szCs w:val="24"/>
+        </w:rPr>
+        <w:t xml:space="preserve"> </w:t>
+      </w:r>
+      <w:proofErr w:type="spellStart"/>
+      <w:r>
+        <w:rPr>
+          <w:rFonts w:ascii="Times New Roman" w:hAnsi="Times New Roman"/>
+          <w:sz w:val="24"/>
+          <w:szCs w:val="24"/>
+        </w:rPr>
+        <w:t>antar</w:t>
+      </w:r>
+      <w:proofErr w:type="spellEnd"/>
+      <w:r>
+        <w:rPr>
+          <w:rFonts w:ascii="Times New Roman" w:hAnsi="Times New Roman"/>
+          <w:sz w:val="24"/>
+          <w:szCs w:val="24"/>
+        </w:rPr>
+        <w:t xml:space="preserve"> node (</w:t>
+      </w:r>
+      <w:proofErr w:type="spellStart"/>
+      <w:r>
+        <w:rPr>
+          <w:rFonts w:ascii="Times New Roman" w:hAnsi="Times New Roman"/>
+          <w:sz w:val="24"/>
+          <w:szCs w:val="24"/>
+        </w:rPr>
+        <w:t>misal</w:t>
+      </w:r>
+      <w:r>
+        <w:rPr>
+          <w:rFonts w:ascii="Times New Roman" w:hAnsi="Times New Roman"/>
+          <w:sz w:val="24"/>
+          <w:szCs w:val="24"/>
+        </w:rPr>
+        <w:t>nya</w:t>
+      </w:r>
+      <w:proofErr w:type="spellEnd"/>
+      <w:r>
+        <w:rPr>
+          <w:rFonts w:ascii="Times New Roman" w:hAnsi="Times New Roman"/>
+          <w:sz w:val="24"/>
+          <w:szCs w:val="24"/>
+        </w:rPr>
+        <w:t xml:space="preserve"> TCP/IP) dan </w:t>
+      </w:r>
+      <w:r>
+        <w:rPr>
+          <w:rFonts w:ascii="Times New Roman" w:hAnsi="Times New Roman"/>
+          <w:i/>
+          <w:sz w:val="24"/>
+          <w:szCs w:val="24"/>
+        </w:rPr>
+        <w:t xml:space="preserve">requirement </w:t>
+      </w:r>
+      <w:proofErr w:type="spellStart"/>
+      <w:r>
+        <w:rPr>
+          <w:rFonts w:ascii="Times New Roman" w:hAnsi="Times New Roman"/>
+          <w:sz w:val="24"/>
+          <w:szCs w:val="24"/>
+        </w:rPr>
+        <w:t>dapat</w:t>
+      </w:r>
+      <w:proofErr w:type="spellEnd"/>
+      <w:r>
+        <w:rPr>
+          <w:rFonts w:ascii="Times New Roman" w:hAnsi="Times New Roman"/>
+          <w:sz w:val="24"/>
+          <w:szCs w:val="24"/>
+        </w:rPr>
+        <w:t xml:space="preserve"> </w:t>
+      </w:r>
+      <w:r>
+        <w:rPr>
+          <w:rFonts w:ascii="Times New Roman" w:hAnsi="Times New Roman"/>
+          <w:sz w:val="24"/>
+          <w:szCs w:val="24"/>
+        </w:rPr>
+        <w:t>pula</w:t>
+      </w:r>
+      <w:r>
+        <w:rPr>
+          <w:rFonts w:ascii="Times New Roman" w:hAnsi="Times New Roman"/>
+          <w:sz w:val="24"/>
+          <w:szCs w:val="24"/>
+        </w:rPr>
+        <w:t xml:space="preserve"> </w:t>
+      </w:r>
+      <w:proofErr w:type="spellStart"/>
+      <w:r>
+        <w:rPr>
+          <w:rFonts w:ascii="Times New Roman" w:hAnsi="Times New Roman"/>
+          <w:sz w:val="24"/>
+          <w:szCs w:val="24"/>
+        </w:rPr>
+        <w:t>didefinisikan</w:t>
+      </w:r>
+      <w:proofErr w:type="spellEnd"/>
+      <w:r>
+        <w:rPr>
+          <w:rFonts w:ascii="Times New Roman" w:hAnsi="Times New Roman"/>
+          <w:sz w:val="24"/>
+          <w:szCs w:val="24"/>
+        </w:rPr>
+        <w:t xml:space="preserve"> </w:t>
+      </w:r>
+      <w:proofErr w:type="spellStart"/>
+      <w:r>
+        <w:rPr>
+          <w:rFonts w:ascii="Times New Roman" w:hAnsi="Times New Roman"/>
+          <w:sz w:val="24"/>
+          <w:szCs w:val="24"/>
+        </w:rPr>
+        <w:t>dalam</w:t>
+      </w:r>
+      <w:proofErr w:type="spellEnd"/>
+      <w:r>
+        <w:rPr>
+          <w:rFonts w:ascii="Times New Roman" w:hAnsi="Times New Roman"/>
+          <w:sz w:val="24"/>
+          <w:szCs w:val="24"/>
+        </w:rPr>
+        <w:t xml:space="preserve"> diagram </w:t>
+      </w:r>
+      <w:proofErr w:type="spellStart"/>
+      <w:r>
+        <w:rPr>
+          <w:rFonts w:ascii="Times New Roman" w:hAnsi="Times New Roman"/>
+          <w:sz w:val="24"/>
+          <w:szCs w:val="24"/>
+        </w:rPr>
+        <w:t>ini</w:t>
+      </w:r>
+      <w:proofErr w:type="spellEnd"/>
+      <w:r>
+        <w:rPr>
+          <w:rFonts w:ascii="Times New Roman" w:hAnsi="Times New Roman"/>
+          <w:sz w:val="24"/>
+          <w:szCs w:val="24"/>
+        </w:rPr>
+        <w:t>. (</w:t>
+      </w:r>
+      <w:proofErr w:type="spellStart"/>
+      <w:proofErr w:type="gramStart"/>
+      <w:r>
+        <w:rPr>
+          <w:rFonts w:ascii="Times New Roman" w:hAnsi="Times New Roman"/>
+          <w:sz w:val="24"/>
+          <w:szCs w:val="24"/>
+        </w:rPr>
+        <w:t>Dharwiyanti</w:t>
+      </w:r>
+      <w:proofErr w:type="spellEnd"/>
+      <w:r>
+        <w:rPr>
+          <w:rFonts w:ascii="Times New Roman" w:hAnsi="Times New Roman"/>
+          <w:sz w:val="24"/>
+          <w:szCs w:val="24"/>
+        </w:rPr>
+        <w:t xml:space="preserve"> :</w:t>
+      </w:r>
+      <w:proofErr w:type="gramEnd"/>
+      <w:r>
+        <w:rPr>
+          <w:rFonts w:ascii="Times New Roman" w:hAnsi="Times New Roman"/>
+          <w:spacing w:val="-2"/>
+          <w:sz w:val="24"/>
+          <w:szCs w:val="24"/>
+        </w:rPr>
+        <w:t xml:space="preserve"> </w:t>
+      </w:r>
+      <w:r>
+        <w:rPr>
+          <w:rFonts w:ascii="Times New Roman" w:hAnsi="Times New Roman"/>
+          <w:sz w:val="24"/>
+          <w:szCs w:val="24"/>
+        </w:rPr>
+        <w:t>2003)</w:t>
+      </w:r>
     </w:p>
     <w:p>
       <w:pPr>
@@ -37302,7 +37373,7 @@
                     </pic:cNvPicPr>
                   </pic:nvPicPr>
                   <pic:blipFill>
-                    <a:blip r:embed="rId36" cstate="print">
+                    <a:blip r:embed="rId38" cstate="print">
                       <a:extLst>
                         <a:ext uri="{28A0092B-C50C-407E-A947-70E740481C1C}">
                           <a14:useLocalDpi xmlns:a14="http://schemas.microsoft.com/office/drawing/2010/main" val="0"/>
@@ -37428,7 +37499,6 @@
       </w:pPr>
       <w:bookmarkStart w:id="15" w:name="_Toc87813971"/>
       <w:r>
-        <w:lastRenderedPageBreak/>
         <w:t>PDM (Physical Data Model)</w:t>
       </w:r>
       <w:bookmarkEnd w:id="15"/>
@@ -37460,7 +37530,7 @@
                     </pic:cNvPicPr>
                   </pic:nvPicPr>
                   <pic:blipFill>
-                    <a:blip r:embed="rId37">
+                    <a:blip r:embed="rId39">
                       <a:extLst>
                         <a:ext uri="{28A0092B-C50C-407E-A947-70E740481C1C}">
                           <a14:useLocalDpi xmlns:a14="http://schemas.microsoft.com/office/drawing/2010/main" val="0"/>
@@ -37586,6 +37656,7 @@
       </w:pPr>
       <w:bookmarkStart w:id="16" w:name="_Toc87813972"/>
       <w:r>
+        <w:lastRenderedPageBreak/>
         <w:t>ERD (Entity Relationship Diagram)</w:t>
       </w:r>
       <w:bookmarkEnd w:id="16"/>
@@ -37615,7 +37686,7 @@
                     <pic:cNvPicPr/>
                   </pic:nvPicPr>
                   <pic:blipFill rotWithShape="1">
-                    <a:blip r:embed="rId38" cstate="print">
+                    <a:blip r:embed="rId40" cstate="print">
                       <a:extLst>
                         <a:ext uri="{28A0092B-C50C-407E-A947-70E740481C1C}">
                           <a14:useLocalDpi xmlns:a14="http://schemas.microsoft.com/office/drawing/2010/main" val="0"/>
@@ -37740,13 +37811,22 @@
           <w:numId w:val="9"/>
         </w:numPr>
         <w:ind w:left="567" w:hanging="578"/>
-      </w:pPr>
-      <w:proofErr w:type="spellStart"/>
-      <w:r>
+        <w:rPr>
+          <w:highlight w:val="yellow"/>
+        </w:rPr>
+      </w:pPr>
+      <w:proofErr w:type="spellStart"/>
+      <w:r>
+        <w:rPr>
+          <w:highlight w:val="yellow"/>
+        </w:rPr>
         <w:t>Struktur</w:t>
       </w:r>
       <w:proofErr w:type="spellEnd"/>
       <w:r>
+        <w:rPr>
+          <w:highlight w:val="yellow"/>
+        </w:rPr>
         <w:t xml:space="preserve"> Menu</w:t>
       </w:r>
     </w:p>
@@ -37791,7 +37871,7 @@
                     </pic:cNvPicPr>
                   </pic:nvPicPr>
                   <pic:blipFill>
-                    <a:blip r:embed="rId39">
+                    <a:blip r:embed="rId41">
                       <a:extLst>
                         <a:ext uri="{28A0092B-C50C-407E-A947-70E740481C1C}">
                           <a14:useLocalDpi xmlns:a14="http://schemas.microsoft.com/office/drawing/2010/main" val="0"/>
@@ -37959,6 +38039,7 @@
         <w:t xml:space="preserve"> </w:t>
       </w:r>
       <w:proofErr w:type="spellStart"/>
+      <w:proofErr w:type="gramStart"/>
       <w:r>
         <w:rPr>
           <w:rFonts w:ascii="Times New Roman" w:hAnsi="Times New Roman" w:cs="Times New Roman"/>
@@ -37996,6 +38077,7 @@
         <w:t>secara</w:t>
       </w:r>
       <w:proofErr w:type="spellEnd"/>
+      <w:proofErr w:type="gramEnd"/>
       <w:r>
         <w:rPr>
           <w:rFonts w:ascii="Times New Roman" w:hAnsi="Times New Roman" w:cs="Times New Roman"/>
@@ -38293,7 +38375,6 @@
       <w:bookmarkStart w:id="17" w:name="_Toc87813973"/>
       <w:proofErr w:type="spellStart"/>
       <w:r>
-        <w:lastRenderedPageBreak/>
         <w:t>Analisis</w:t>
       </w:r>
       <w:proofErr w:type="spellEnd"/>
@@ -39291,6 +39372,7 @@
           <w:sz w:val="24"/>
           <w:szCs w:val="24"/>
         </w:rPr>
+        <w:lastRenderedPageBreak/>
         <w:t>Melakukan</w:t>
       </w:r>
       <w:proofErr w:type="spellEnd"/>
@@ -40044,6 +40126,7 @@
         <w:t xml:space="preserve"> </w:t>
       </w:r>
       <w:proofErr w:type="spellStart"/>
+      <w:proofErr w:type="gramStart"/>
       <w:r>
         <w:rPr>
           <w:rFonts w:ascii="Times New Roman" w:hAnsi="Times New Roman" w:cs="Times New Roman"/>
@@ -40061,6 +40144,7 @@
         </w:rPr>
         <w:t xml:space="preserve"> :</w:t>
       </w:r>
+      <w:proofErr w:type="gramEnd"/>
     </w:p>
     <w:p>
       <w:pPr>
@@ -41456,6 +41540,7 @@
               <w:rPr>
                 <w:color w:val="000000" w:themeColor="text1"/>
               </w:rPr>
+              <w:lastRenderedPageBreak/>
               <w:t>4.</w:t>
             </w:r>
           </w:p>

</xml_diff>